<commit_message>
one syntax fix, updated docs
</commit_message>
<xml_diff>
--- a/doc/Trackitime-doc.docx
+++ b/doc/Trackitime-doc.docx
@@ -260,7 +260,23 @@
           <w:sz w:val="24"/>
           <w:lang w:val="en-US"/>
         </w:rPr>
-        <w:t xml:space="preserve">The code of Trackitime is stored in Git with a repository of the same name. The address of the repository is </w:t>
+        <w:t xml:space="preserve">The code of Trackitime is stored in </w:t>
+      </w:r>
+      <w:proofErr w:type="spellStart"/>
+      <w:r>
+        <w:rPr>
+          <w:sz w:val="24"/>
+          <w:lang w:val="en-US"/>
+        </w:rPr>
+        <w:t>Git</w:t>
+      </w:r>
+      <w:proofErr w:type="spellEnd"/>
+      <w:r>
+        <w:rPr>
+          <w:sz w:val="24"/>
+          <w:lang w:val="en-US"/>
+        </w:rPr>
+        <w:t xml:space="preserve"> with a repository of the same name. The address of the repository is </w:t>
       </w:r>
       <w:hyperlink r:id="rId11" w:history="1">
         <w:r>
@@ -291,7 +307,23 @@
           <w:sz w:val="24"/>
           <w:lang w:val="en-US"/>
         </w:rPr>
-        <w:t xml:space="preserve"> this moment the app is running in Heroku, and it can be found from the address </w:t>
+        <w:t xml:space="preserve"> this moment the app is running in </w:t>
+      </w:r>
+      <w:proofErr w:type="spellStart"/>
+      <w:r>
+        <w:rPr>
+          <w:sz w:val="24"/>
+          <w:lang w:val="en-US"/>
+        </w:rPr>
+        <w:t>Heroku</w:t>
+      </w:r>
+      <w:proofErr w:type="spellEnd"/>
+      <w:r>
+        <w:rPr>
+          <w:sz w:val="24"/>
+          <w:lang w:val="en-US"/>
+        </w:rPr>
+        <w:t xml:space="preserve">, and it can be found from the address </w:t>
       </w:r>
       <w:hyperlink r:id="rId12" w:history="1">
         <w:r>
@@ -341,38 +373,7 @@
           <w:lang w:val="en-US"/>
         </w:rPr>
         <w:lastRenderedPageBreak/>
-        <w:t>Use cases and users</w:t>
-      </w:r>
-    </w:p>
-    <w:p>
-      <w:pPr>
-        <w:ind w:left="-993"/>
-        <w:jc w:val="both"/>
-        <w:rPr>
-          <w:sz w:val="24"/>
-          <w:lang w:val="en-US"/>
-        </w:rPr>
-      </w:pPr>
-      <w:r>
-        <w:rPr>
-          <w:sz w:val="24"/>
-          <w:lang w:val="en-US"/>
-        </w:rPr>
-        <w:tab/>
-      </w:r>
-      <w:r>
-        <w:rPr>
-          <w:sz w:val="24"/>
-          <w:lang w:val="en-US"/>
-        </w:rPr>
-        <w:tab/>
-      </w:r>
-      <w:r>
-        <w:rPr>
-          <w:sz w:val="24"/>
-          <w:lang w:val="en-US"/>
-        </w:rPr>
-        <w:tab/>
+        <w:t>structure of the application</w:t>
       </w:r>
     </w:p>
     <w:p>
@@ -380,7 +381,197 @@
         <w:pStyle w:val="Heading1"/>
         <w:numPr>
           <w:ilvl w:val="0"/>
-          <w:numId w:val="2"/>
+          <w:numId w:val="11"/>
+        </w:numPr>
+        <w:jc w:val="both"/>
+        <w:rPr>
+          <w:sz w:val="28"/>
+          <w:lang w:val="en-US"/>
+        </w:rPr>
+      </w:pPr>
+      <w:r>
+        <w:rPr>
+          <w:sz w:val="28"/>
+          <w:lang w:val="en-US"/>
+        </w:rPr>
+        <w:t>Files and folder</w:t>
+      </w:r>
+    </w:p>
+    <w:p>
+      <w:pPr>
+        <w:jc w:val="both"/>
+        <w:rPr>
+          <w:sz w:val="24"/>
+          <w:lang w:val="en-US"/>
+        </w:rPr>
+      </w:pPr>
+      <w:r>
+        <w:rPr>
+          <w:sz w:val="24"/>
+          <w:lang w:val="en-US"/>
+        </w:rPr>
+        <w:t>The application follows the MVC model. Models are found from /models, views from /views and controllers from /routes. Configuration files/scripts are in folder /</w:t>
+      </w:r>
+      <w:proofErr w:type="spellStart"/>
+      <w:r>
+        <w:rPr>
+          <w:sz w:val="24"/>
+          <w:lang w:val="en-US"/>
+        </w:rPr>
+        <w:t>config</w:t>
+      </w:r>
+      <w:proofErr w:type="spellEnd"/>
+      <w:r>
+        <w:rPr>
+          <w:sz w:val="24"/>
+          <w:lang w:val="en-US"/>
+        </w:rPr>
+        <w:t xml:space="preserve">, and other backend scripts in /app. All front-end related (except the views themselves) is found </w:t>
+      </w:r>
+      <w:r>
+        <w:rPr>
+          <w:sz w:val="24"/>
+          <w:lang w:val="en-US"/>
+        </w:rPr>
+        <w:t xml:space="preserve">from /public. </w:t>
+      </w:r>
+    </w:p>
+    <w:p>
+      <w:pPr>
+        <w:pStyle w:val="Heading1"/>
+        <w:numPr>
+          <w:ilvl w:val="0"/>
+          <w:numId w:val="11"/>
+        </w:numPr>
+        <w:jc w:val="both"/>
+        <w:rPr>
+          <w:sz w:val="28"/>
+          <w:lang w:val="en-US"/>
+        </w:rPr>
+      </w:pPr>
+      <w:r>
+        <w:rPr>
+          <w:sz w:val="28"/>
+          <w:lang w:val="en-US"/>
+        </w:rPr>
+        <w:t>system components</w:t>
+      </w:r>
+    </w:p>
+    <w:p>
+      <w:pPr>
+        <w:ind w:left="142"/>
+        <w:jc w:val="both"/>
+        <w:rPr>
+          <w:sz w:val="24"/>
+          <w:lang w:val="en-US"/>
+        </w:rPr>
+      </w:pPr>
+      <w:bookmarkStart w:id="0" w:name="_GoBack"/>
+      <w:r>
+        <w:rPr>
+          <w:noProof/>
+          <w:sz w:val="24"/>
+          <w:lang w:val="en-US" w:eastAsia="en-US"/>
+        </w:rPr>
+        <w:drawing>
+          <wp:inline distT="0" distB="0" distL="0" distR="0" wp14:anchorId="08806771" wp14:editId="6FBAE7B6">
+            <wp:extent cx="4989195" cy="5979151"/>
+            <wp:effectExtent l="0" t="0" r="0" b="0"/>
+            <wp:docPr id="2" name="Picture 2"/>
+            <wp:cNvGraphicFramePr>
+              <a:graphicFrameLocks xmlns:a="http://schemas.openxmlformats.org/drawingml/2006/main" noChangeAspect="1"/>
+            </wp:cNvGraphicFramePr>
+            <a:graphic xmlns:a="http://schemas.openxmlformats.org/drawingml/2006/main">
+              <a:graphicData uri="http://schemas.openxmlformats.org/drawingml/2006/picture">
+                <pic:pic xmlns:pic="http://schemas.openxmlformats.org/drawingml/2006/picture">
+                  <pic:nvPicPr>
+                    <pic:cNvPr id="2" name="system-components.png"/>
+                    <pic:cNvPicPr/>
+                  </pic:nvPicPr>
+                  <pic:blipFill>
+                    <a:blip r:embed="rId13">
+                      <a:extLst>
+                        <a:ext uri="{28A0092B-C50C-407E-A947-70E740481C1C}">
+                          <a14:useLocalDpi xmlns:a14="http://schemas.microsoft.com/office/drawing/2010/main" val="0"/>
+                        </a:ext>
+                      </a:extLst>
+                    </a:blip>
+                    <a:stretch>
+                      <a:fillRect/>
+                    </a:stretch>
+                  </pic:blipFill>
+                  <pic:spPr>
+                    <a:xfrm>
+                      <a:off x="0" y="0"/>
+                      <a:ext cx="4998855" cy="5990727"/>
+                    </a:xfrm>
+                    <a:prstGeom prst="rect">
+                      <a:avLst/>
+                    </a:prstGeom>
+                  </pic:spPr>
+                </pic:pic>
+              </a:graphicData>
+            </a:graphic>
+          </wp:inline>
+        </w:drawing>
+      </w:r>
+      <w:bookmarkEnd w:id="0"/>
+    </w:p>
+    <w:p>
+      <w:pPr>
+        <w:pStyle w:val="Title"/>
+        <w:jc w:val="both"/>
+        <w:rPr>
+          <w:sz w:val="48"/>
+          <w:lang w:val="en-US"/>
+        </w:rPr>
+      </w:pPr>
+      <w:r>
+        <w:rPr>
+          <w:sz w:val="48"/>
+          <w:lang w:val="en-US"/>
+        </w:rPr>
+        <w:lastRenderedPageBreak/>
+        <w:t>Use cases and users</w:t>
+      </w:r>
+    </w:p>
+    <w:p>
+      <w:pPr>
+        <w:ind w:left="-993"/>
+        <w:jc w:val="both"/>
+        <w:rPr>
+          <w:sz w:val="24"/>
+          <w:lang w:val="en-US"/>
+        </w:rPr>
+      </w:pPr>
+      <w:r>
+        <w:rPr>
+          <w:sz w:val="24"/>
+          <w:lang w:val="en-US"/>
+        </w:rPr>
+        <w:tab/>
+      </w:r>
+      <w:r>
+        <w:rPr>
+          <w:sz w:val="24"/>
+          <w:lang w:val="en-US"/>
+        </w:rPr>
+        <w:tab/>
+      </w:r>
+      <w:r>
+        <w:rPr>
+          <w:sz w:val="24"/>
+          <w:lang w:val="en-US"/>
+        </w:rPr>
+        <w:tab/>
+      </w:r>
+    </w:p>
+    <w:p>
+      <w:pPr>
+        <w:pStyle w:val="Heading1"/>
+        <w:numPr>
+          <w:ilvl w:val="0"/>
+          <w:numId w:val="11"/>
         </w:numPr>
         <w:jc w:val="both"/>
         <w:rPr>
@@ -401,7 +592,7 @@
         <w:pStyle w:val="Heading2"/>
         <w:numPr>
           <w:ilvl w:val="1"/>
-          <w:numId w:val="2"/>
+          <w:numId w:val="11"/>
         </w:numPr>
         <w:jc w:val="both"/>
         <w:rPr>
@@ -422,7 +613,7 @@
         <w:pStyle w:val="Heading2"/>
         <w:numPr>
           <w:ilvl w:val="1"/>
-          <w:numId w:val="2"/>
+          <w:numId w:val="11"/>
         </w:numPr>
         <w:jc w:val="both"/>
         <w:rPr>
@@ -460,7 +651,7 @@
         <w:pStyle w:val="Heading2"/>
         <w:numPr>
           <w:ilvl w:val="1"/>
-          <w:numId w:val="2"/>
+          <w:numId w:val="11"/>
         </w:numPr>
         <w:jc w:val="both"/>
         <w:rPr>
@@ -473,14 +664,7 @@
           <w:sz w:val="28"/>
           <w:lang w:val="en-US"/>
         </w:rPr>
-        <w:t>Admin</w:t>
-      </w:r>
-      <w:r>
-        <w:rPr>
-          <w:sz w:val="28"/>
-          <w:lang w:val="en-US"/>
-        </w:rPr>
-        <w:t xml:space="preserve"> user</w:t>
+        <w:t>Admin user</w:t>
       </w:r>
     </w:p>
     <w:p>
@@ -505,7 +689,7 @@
         <w:pStyle w:val="Heading1"/>
         <w:numPr>
           <w:ilvl w:val="0"/>
-          <w:numId w:val="2"/>
+          <w:numId w:val="11"/>
         </w:numPr>
         <w:jc w:val="both"/>
         <w:rPr>
@@ -526,7 +710,7 @@
         <w:pStyle w:val="Heading2"/>
         <w:numPr>
           <w:ilvl w:val="1"/>
-          <w:numId w:val="2"/>
+          <w:numId w:val="11"/>
         </w:numPr>
         <w:jc w:val="both"/>
         <w:rPr>
@@ -570,7 +754,7 @@
                     <pic:cNvPicPr/>
                   </pic:nvPicPr>
                   <pic:blipFill>
-                    <a:blip r:embed="rId13">
+                    <a:blip r:embed="rId14">
                       <a:extLst>
                         <a:ext uri="{28A0092B-C50C-407E-A947-70E740481C1C}">
                           <a14:useLocalDpi xmlns:a14="http://schemas.microsoft.com/office/drawing/2010/main" val="0"/>
@@ -629,7 +813,7 @@
                     <pic:cNvPicPr/>
                   </pic:nvPicPr>
                   <pic:blipFill>
-                    <a:blip r:embed="rId14">
+                    <a:blip r:embed="rId15">
                       <a:extLst>
                         <a:ext uri="{28A0092B-C50C-407E-A947-70E740481C1C}">
                           <a14:useLocalDpi xmlns:a14="http://schemas.microsoft.com/office/drawing/2010/main" val="0"/>
@@ -677,7 +861,7 @@
                     <pic:cNvPicPr/>
                   </pic:nvPicPr>
                   <pic:blipFill>
-                    <a:blip r:embed="rId15">
+                    <a:blip r:embed="rId16">
                       <a:extLst>
                         <a:ext uri="{28A0092B-C50C-407E-A947-70E740481C1C}">
                           <a14:useLocalDpi xmlns:a14="http://schemas.microsoft.com/office/drawing/2010/main" val="0"/>
@@ -725,7 +909,7 @@
                     <pic:cNvPicPr/>
                   </pic:nvPicPr>
                   <pic:blipFill>
-                    <a:blip r:embed="rId16">
+                    <a:blip r:embed="rId17">
                       <a:extLst>
                         <a:ext uri="{28A0092B-C50C-407E-A947-70E740481C1C}">
                           <a14:useLocalDpi xmlns:a14="http://schemas.microsoft.com/office/drawing/2010/main" val="0"/>
@@ -767,7 +951,7 @@
         <w:pStyle w:val="Heading2"/>
         <w:numPr>
           <w:ilvl w:val="1"/>
-          <w:numId w:val="2"/>
+          <w:numId w:val="11"/>
         </w:numPr>
         <w:jc w:val="both"/>
         <w:rPr>
@@ -1124,7 +1308,7 @@
                     <pic:cNvPicPr/>
                   </pic:nvPicPr>
                   <pic:blipFill>
-                    <a:blip r:embed="rId17">
+                    <a:blip r:embed="rId18">
                       <a:extLst>
                         <a:ext uri="{28A0092B-C50C-407E-A947-70E740481C1C}">
                           <a14:useLocalDpi xmlns:a14="http://schemas.microsoft.com/office/drawing/2010/main" val="0"/>
@@ -1156,7 +1340,7 @@
         <w:pStyle w:val="Heading1"/>
         <w:numPr>
           <w:ilvl w:val="0"/>
-          <w:numId w:val="2"/>
+          <w:numId w:val="11"/>
         </w:numPr>
         <w:jc w:val="both"/>
         <w:rPr>
@@ -1177,7 +1361,7 @@
         <w:pStyle w:val="Heading2"/>
         <w:numPr>
           <w:ilvl w:val="1"/>
-          <w:numId w:val="2"/>
+          <w:numId w:val="11"/>
         </w:numPr>
         <w:jc w:val="both"/>
         <w:rPr>
@@ -1763,7 +1947,7 @@
         <w:pStyle w:val="Heading2"/>
         <w:numPr>
           <w:ilvl w:val="1"/>
-          <w:numId w:val="2"/>
+          <w:numId w:val="11"/>
         </w:numPr>
         <w:jc w:val="both"/>
         <w:rPr>
@@ -1771,6 +1955,7 @@
           <w:lang w:val="en-US"/>
         </w:rPr>
       </w:pPr>
+      <w:proofErr w:type="spellStart"/>
       <w:r>
         <w:rPr>
           <w:sz w:val="28"/>
@@ -1778,6 +1963,7 @@
         </w:rPr>
         <w:t>UserProject</w:t>
       </w:r>
+      <w:proofErr w:type="spellEnd"/>
       <w:r>
         <w:rPr>
           <w:sz w:val="28"/>
@@ -2139,12 +2325,14 @@
                 <w:lang w:val="en-US"/>
               </w:rPr>
             </w:pPr>
+            <w:proofErr w:type="spellStart"/>
             <w:r>
               <w:rPr>
                 <w:lang w:val="en-US"/>
               </w:rPr>
               <w:t>isAdmin</w:t>
             </w:r>
+            <w:proofErr w:type="spellEnd"/>
           </w:p>
         </w:tc>
         <w:tc>
@@ -2238,7 +2426,7 @@
         <w:pStyle w:val="Heading2"/>
         <w:numPr>
           <w:ilvl w:val="1"/>
-          <w:numId w:val="2"/>
+          <w:numId w:val="11"/>
         </w:numPr>
         <w:jc w:val="both"/>
         <w:rPr>
@@ -2716,6 +2904,7 @@
                 <w:lang w:val="en-US"/>
               </w:rPr>
             </w:pPr>
+            <w:proofErr w:type="spellStart"/>
             <w:r>
               <w:rPr>
                 <w:b w:val="0"/>
@@ -2723,6 +2912,7 @@
               </w:rPr>
               <w:t>date_started</w:t>
             </w:r>
+            <w:proofErr w:type="spellEnd"/>
           </w:p>
         </w:tc>
         <w:tc>
@@ -2816,7 +3006,7 @@
         <w:pStyle w:val="Heading2"/>
         <w:numPr>
           <w:ilvl w:val="1"/>
-          <w:numId w:val="2"/>
+          <w:numId w:val="11"/>
         </w:numPr>
         <w:jc w:val="both"/>
         <w:rPr>
@@ -2824,6 +3014,7 @@
           <w:lang w:val="en-US"/>
         </w:rPr>
       </w:pPr>
+      <w:proofErr w:type="spellStart"/>
       <w:r>
         <w:rPr>
           <w:sz w:val="28"/>
@@ -2831,6 +3022,7 @@
         </w:rPr>
         <w:t>TimeInstance</w:t>
       </w:r>
+      <w:proofErr w:type="spellEnd"/>
     </w:p>
     <w:tbl>
       <w:tblPr>
@@ -3215,12 +3407,14 @@
                 <w:lang w:val="en-US"/>
               </w:rPr>
             </w:pPr>
+            <w:proofErr w:type="spellStart"/>
             <w:r>
               <w:rPr>
                 <w:lang w:val="en-US"/>
               </w:rPr>
               <w:t>DateTime</w:t>
             </w:r>
+            <w:proofErr w:type="spellEnd"/>
           </w:p>
         </w:tc>
         <w:tc>
@@ -3241,11 +3435,19 @@
                 <w:lang w:val="en-US"/>
               </w:rPr>
             </w:pPr>
-            <w:r>
-              <w:rPr>
-                <w:lang w:val="en-US"/>
-              </w:rPr>
-              <w:t>DateTime when started</w:t>
+            <w:proofErr w:type="spellStart"/>
+            <w:r>
+              <w:rPr>
+                <w:lang w:val="en-US"/>
+              </w:rPr>
+              <w:t>DateTime</w:t>
+            </w:r>
+            <w:proofErr w:type="spellEnd"/>
+            <w:r>
+              <w:rPr>
+                <w:lang w:val="en-US"/>
+              </w:rPr>
+              <w:t xml:space="preserve"> when started</w:t>
             </w:r>
           </w:p>
         </w:tc>
@@ -3320,12 +3522,14 @@
                 <w:lang w:val="en-US"/>
               </w:rPr>
             </w:pPr>
+            <w:proofErr w:type="spellStart"/>
             <w:r>
               <w:rPr>
                 <w:lang w:val="en-US"/>
               </w:rPr>
               <w:t>DateTime</w:t>
             </w:r>
+            <w:proofErr w:type="spellEnd"/>
           </w:p>
         </w:tc>
         <w:tc>
@@ -3346,11 +3550,19 @@
                 <w:lang w:val="en-US"/>
               </w:rPr>
             </w:pPr>
-            <w:r>
-              <w:rPr>
-                <w:lang w:val="en-US"/>
-              </w:rPr>
-              <w:t>DateTime when stopped</w:t>
+            <w:proofErr w:type="spellStart"/>
+            <w:r>
+              <w:rPr>
+                <w:lang w:val="en-US"/>
+              </w:rPr>
+              <w:t>DateTime</w:t>
+            </w:r>
+            <w:proofErr w:type="spellEnd"/>
+            <w:r>
+              <w:rPr>
+                <w:lang w:val="en-US"/>
+              </w:rPr>
+              <w:t xml:space="preserve"> when stopped</w:t>
             </w:r>
           </w:p>
         </w:tc>
@@ -3624,7 +3836,7 @@
         <w:pStyle w:val="Heading1"/>
         <w:numPr>
           <w:ilvl w:val="0"/>
-          <w:numId w:val="2"/>
+          <w:numId w:val="11"/>
         </w:numPr>
         <w:rPr>
           <w:sz w:val="28"/>
@@ -3688,7 +3900,7 @@
                     <pic:cNvPicPr/>
                   </pic:nvPicPr>
                   <pic:blipFill>
-                    <a:blip r:embed="rId18">
+                    <a:blip r:embed="rId19">
                       <a:extLst>
                         <a:ext uri="{28A0092B-C50C-407E-A947-70E740481C1C}">
                           <a14:useLocalDpi xmlns:a14="http://schemas.microsoft.com/office/drawing/2010/main" val="0"/>
@@ -3714,14 +3926,12 @@
           </wp:inline>
         </w:drawing>
       </w:r>
-      <w:bookmarkStart w:id="0" w:name="_GoBack"/>
-      <w:bookmarkEnd w:id="0"/>
     </w:p>
     <w:sectPr>
-      <w:headerReference w:type="default" r:id="rId19"/>
-      <w:footerReference w:type="default" r:id="rId20"/>
-      <w:headerReference w:type="first" r:id="rId21"/>
-      <w:footerReference w:type="first" r:id="rId22"/>
+      <w:headerReference w:type="default" r:id="rId20"/>
+      <w:footerReference w:type="default" r:id="rId21"/>
+      <w:headerReference w:type="first" r:id="rId22"/>
+      <w:footerReference w:type="first" r:id="rId23"/>
       <w:pgSz w:w="11907" w:h="16839"/>
       <w:pgMar w:top="1440" w:right="1080" w:bottom="1440" w:left="1080" w:header="720" w:footer="720" w:gutter="0"/>
       <w:cols w:space="720"/>
@@ -3777,7 +3987,7 @@
       <w:rPr>
         <w:noProof/>
       </w:rPr>
-      <w:t>5</w:t>
+      <w:t>2</w:t>
     </w:r>
     <w:r>
       <w:rPr>
@@ -4290,6 +4500,36 @@
   </w:num>
   <w:num w:numId="10">
     <w:abstractNumId w:val="1"/>
+  </w:num>
+  <w:num w:numId="11">
+    <w:abstractNumId w:val="0"/>
+    <w:lvlOverride w:ilvl="0">
+      <w:startOverride w:val="1"/>
+    </w:lvlOverride>
+    <w:lvlOverride w:ilvl="1">
+      <w:startOverride w:val="1"/>
+    </w:lvlOverride>
+    <w:lvlOverride w:ilvl="2">
+      <w:startOverride w:val="1"/>
+    </w:lvlOverride>
+    <w:lvlOverride w:ilvl="3">
+      <w:startOverride w:val="1"/>
+    </w:lvlOverride>
+    <w:lvlOverride w:ilvl="4">
+      <w:startOverride w:val="1"/>
+    </w:lvlOverride>
+    <w:lvlOverride w:ilvl="5">
+      <w:startOverride w:val="1"/>
+    </w:lvlOverride>
+    <w:lvlOverride w:ilvl="6">
+      <w:startOverride w:val="1"/>
+    </w:lvlOverride>
+    <w:lvlOverride w:ilvl="7">
+      <w:startOverride w:val="1"/>
+    </w:lvlOverride>
+    <w:lvlOverride w:ilvl="8">
+      <w:startOverride w:val="1"/>
+    </w:lvlOverride>
   </w:num>
 </w:numbering>
 </file>
@@ -4689,7 +4929,7 @@
   <w:style w:type="paragraph" w:default="1" w:styleId="Normal">
     <w:name w:val="Normal"/>
     <w:qFormat/>
-    <w:rsid w:val="003E3CD2"/>
+    <w:rsid w:val="000B683D"/>
     <w:rPr>
       <w:lang w:val="fi-FI"/>
     </w:rPr>
@@ -5844,7 +6084,7 @@
 </file>
 
 <file path=customXml/itemProps1.xml><?xml version="1.0" encoding="utf-8"?>
-<ds:datastoreItem xmlns:ds="http://schemas.openxmlformats.org/officeDocument/2006/customXml" ds:itemID="{740A513C-93F2-C546-850B-E6982D929EF1}">
+<ds:datastoreItem xmlns:ds="http://schemas.openxmlformats.org/officeDocument/2006/customXml" ds:itemID="{F98DF7D5-E3EB-E945-A665-0E4620114740}">
   <ds:schemaRefs>
     <ds:schemaRef ds:uri="http://schemas.openxmlformats.org/officeDocument/2006/bibliography"/>
   </ds:schemaRefs>

</xml_diff>

<commit_message>
a little bit more docs
</commit_message>
<xml_diff>
--- a/doc/Trackitime-doc.docx
+++ b/doc/Trackitime-doc.docx
@@ -466,7 +466,6 @@
           <w:lang w:val="en-US"/>
         </w:rPr>
       </w:pPr>
-      <w:bookmarkStart w:id="0" w:name="_GoBack"/>
       <w:r>
         <w:rPr>
           <w:noProof/>
@@ -515,7 +514,6 @@
           </wp:inline>
         </w:drawing>
       </w:r>
-      <w:bookmarkEnd w:id="0"/>
     </w:p>
     <w:p>
       <w:pPr>
@@ -996,6 +994,8 @@
         </w:rPr>
         <w:t>Unregistered user</w:t>
       </w:r>
+      <w:bookmarkStart w:id="0" w:name="_GoBack"/>
+      <w:bookmarkEnd w:id="0"/>
     </w:p>
     <w:p>
       <w:pPr>
@@ -1267,6 +1267,7 @@
           <w:ilvl w:val="0"/>
           <w:numId w:val="6"/>
         </w:numPr>
+        <w:ind w:left="709" w:hanging="425"/>
         <w:rPr>
           <w:sz w:val="28"/>
           <w:lang w:val="en-US"/>
@@ -3927,11 +3928,1230 @@
         </w:drawing>
       </w:r>
     </w:p>
+    <w:p>
+      <w:pPr>
+        <w:pStyle w:val="Title"/>
+        <w:jc w:val="both"/>
+        <w:rPr>
+          <w:lang w:val="en-US"/>
+        </w:rPr>
+      </w:pPr>
+      <w:r>
+        <w:rPr>
+          <w:lang w:val="en-US"/>
+        </w:rPr>
+        <w:lastRenderedPageBreak/>
+        <w:t>installation and usage</w:t>
+      </w:r>
+    </w:p>
+    <w:p>
+      <w:pPr>
+        <w:pStyle w:val="Heading1"/>
+        <w:numPr>
+          <w:ilvl w:val="0"/>
+          <w:numId w:val="18"/>
+        </w:numPr>
+        <w:jc w:val="both"/>
+        <w:rPr>
+          <w:sz w:val="28"/>
+          <w:lang w:val="en-US"/>
+        </w:rPr>
+      </w:pPr>
+      <w:r>
+        <w:rPr>
+          <w:sz w:val="28"/>
+          <w:lang w:val="en-US"/>
+        </w:rPr>
+        <w:t>installation locally</w:t>
+      </w:r>
+    </w:p>
+    <w:p>
+      <w:pPr>
+        <w:pStyle w:val="ListParagraph"/>
+        <w:numPr>
+          <w:ilvl w:val="0"/>
+          <w:numId w:val="15"/>
+        </w:numPr>
+        <w:spacing w:line="276" w:lineRule="auto"/>
+        <w:rPr>
+          <w:rFonts w:ascii="Times New Roman" w:eastAsia="Times New Roman" w:hAnsi="Times New Roman" w:cs="Times New Roman"/>
+          <w:color w:val="auto"/>
+          <w:sz w:val="24"/>
+          <w:szCs w:val="24"/>
+          <w:lang w:val="en-US" w:eastAsia="en-US"/>
+        </w:rPr>
+      </w:pPr>
+      <w:proofErr w:type="spellStart"/>
+      <w:r>
+        <w:rPr>
+          <w:rFonts w:ascii="Consolas" w:eastAsia="Times New Roman" w:hAnsi="Consolas" w:cs="Times New Roman"/>
+          <w:color w:val="333333"/>
+          <w:sz w:val="20"/>
+          <w:szCs w:val="20"/>
+          <w:lang w:val="en-US" w:eastAsia="en-US"/>
+        </w:rPr>
+        <w:t>git</w:t>
+      </w:r>
+      <w:proofErr w:type="spellEnd"/>
+      <w:r>
+        <w:rPr>
+          <w:rFonts w:ascii="Consolas" w:eastAsia="Times New Roman" w:hAnsi="Consolas" w:cs="Times New Roman"/>
+          <w:color w:val="333333"/>
+          <w:sz w:val="20"/>
+          <w:szCs w:val="20"/>
+          <w:lang w:val="en-US" w:eastAsia="en-US"/>
+        </w:rPr>
+        <w:t xml:space="preserve"> </w:t>
+      </w:r>
+      <w:r>
+        <w:rPr>
+          <w:rFonts w:ascii="Consolas" w:eastAsia="Times New Roman" w:hAnsi="Consolas" w:cs="Times New Roman"/>
+          <w:color w:val="333333"/>
+          <w:sz w:val="20"/>
+          <w:szCs w:val="20"/>
+          <w:lang w:val="en-US" w:eastAsia="en-US"/>
+        </w:rPr>
+        <w:t>clone https://github.com/Aapzu/trackitime</w:t>
+      </w:r>
+    </w:p>
+    <w:p>
+      <w:pPr>
+        <w:pStyle w:val="ListParagraph"/>
+        <w:numPr>
+          <w:ilvl w:val="0"/>
+          <w:numId w:val="15"/>
+        </w:numPr>
+        <w:spacing w:after="0" w:line="276" w:lineRule="auto"/>
+        <w:rPr>
+          <w:rFonts w:eastAsia="Times New Roman" w:cs="Times New Roman"/>
+          <w:sz w:val="24"/>
+          <w:szCs w:val="24"/>
+          <w:lang w:val="en-US" w:eastAsia="en-US"/>
+        </w:rPr>
+      </w:pPr>
+      <w:r>
+        <w:rPr>
+          <w:rFonts w:eastAsia="Times New Roman" w:cs="Times New Roman"/>
+          <w:sz w:val="24"/>
+          <w:szCs w:val="24"/>
+          <w:lang w:val="en-US" w:eastAsia="en-US"/>
+        </w:rPr>
+        <w:t>Go to the cloned directory</w:t>
+      </w:r>
+    </w:p>
+    <w:p>
+      <w:pPr>
+        <w:pStyle w:val="ListParagraph"/>
+        <w:numPr>
+          <w:ilvl w:val="0"/>
+          <w:numId w:val="15"/>
+        </w:numPr>
+        <w:spacing w:after="0" w:line="276" w:lineRule="auto"/>
+        <w:rPr>
+          <w:rFonts w:eastAsia="Times New Roman" w:cs="Times New Roman"/>
+          <w:sz w:val="24"/>
+          <w:szCs w:val="24"/>
+          <w:lang w:val="en-US" w:eastAsia="en-US"/>
+        </w:rPr>
+      </w:pPr>
+      <w:r>
+        <w:rPr>
+          <w:rFonts w:eastAsia="Times New Roman" w:cs="Times New Roman"/>
+          <w:sz w:val="24"/>
+          <w:szCs w:val="24"/>
+          <w:lang w:val="en-US" w:eastAsia="en-US"/>
+        </w:rPr>
+        <w:t>Create a PostgreSQL database</w:t>
+      </w:r>
+    </w:p>
+    <w:p>
+      <w:pPr>
+        <w:pStyle w:val="ListParagraph"/>
+        <w:numPr>
+          <w:ilvl w:val="0"/>
+          <w:numId w:val="15"/>
+        </w:numPr>
+        <w:spacing w:after="0" w:line="276" w:lineRule="auto"/>
+        <w:rPr>
+          <w:rFonts w:eastAsia="Times New Roman" w:cs="Times New Roman"/>
+          <w:sz w:val="24"/>
+          <w:szCs w:val="24"/>
+          <w:lang w:val="en-US" w:eastAsia="en-US"/>
+        </w:rPr>
+      </w:pPr>
+      <w:r>
+        <w:rPr>
+          <w:rFonts w:eastAsia="Times New Roman" w:cs="Times New Roman"/>
+          <w:sz w:val="24"/>
+          <w:szCs w:val="24"/>
+          <w:lang w:val="en-US" w:eastAsia="en-US"/>
+        </w:rPr>
+        <w:t xml:space="preserve">Create the tables by running </w:t>
+      </w:r>
+      <w:proofErr w:type="spellStart"/>
+      <w:r>
+        <w:rPr>
+          <w:rFonts w:eastAsia="Times New Roman" w:cs="Times New Roman"/>
+          <w:sz w:val="24"/>
+          <w:szCs w:val="24"/>
+          <w:lang w:val="en-US" w:eastAsia="en-US"/>
+        </w:rPr>
+        <w:t>sql</w:t>
+      </w:r>
+      <w:proofErr w:type="spellEnd"/>
+      <w:r>
+        <w:rPr>
+          <w:rFonts w:eastAsia="Times New Roman" w:cs="Times New Roman"/>
+          <w:sz w:val="24"/>
+          <w:szCs w:val="24"/>
+          <w:lang w:val="en-US" w:eastAsia="en-US"/>
+        </w:rPr>
+        <w:t>/</w:t>
+      </w:r>
+      <w:proofErr w:type="spellStart"/>
+      <w:r>
+        <w:rPr>
+          <w:rFonts w:eastAsia="Times New Roman" w:cs="Times New Roman"/>
+          <w:sz w:val="24"/>
+          <w:szCs w:val="24"/>
+          <w:lang w:val="en-US" w:eastAsia="en-US"/>
+        </w:rPr>
+        <w:t>create_tables.sql</w:t>
+      </w:r>
+      <w:proofErr w:type="spellEnd"/>
+      <w:r>
+        <w:rPr>
+          <w:rFonts w:eastAsia="Times New Roman" w:cs="Times New Roman"/>
+          <w:sz w:val="24"/>
+          <w:szCs w:val="24"/>
+          <w:lang w:val="en-US" w:eastAsia="en-US"/>
+        </w:rPr>
+        <w:t xml:space="preserve"> to the </w:t>
+      </w:r>
+      <w:proofErr w:type="spellStart"/>
+      <w:r>
+        <w:rPr>
+          <w:rFonts w:eastAsia="Times New Roman" w:cs="Times New Roman"/>
+          <w:sz w:val="24"/>
+          <w:szCs w:val="24"/>
+          <w:lang w:val="en-US" w:eastAsia="en-US"/>
+        </w:rPr>
+        <w:t>database</w:t>
+      </w:r>
+    </w:p>
+    <w:p>
+      <w:pPr>
+        <w:pStyle w:val="ListParagraph"/>
+        <w:numPr>
+          <w:ilvl w:val="0"/>
+          <w:numId w:val="15"/>
+        </w:numPr>
+        <w:spacing w:after="0" w:line="276" w:lineRule="auto"/>
+        <w:rPr>
+          <w:rFonts w:eastAsia="Times New Roman" w:cs="Times New Roman"/>
+          <w:sz w:val="24"/>
+          <w:szCs w:val="24"/>
+          <w:lang w:val="en-US" w:eastAsia="en-US"/>
+        </w:rPr>
+      </w:pPr>
+      <w:r>
+        <w:rPr>
+          <w:rFonts w:ascii="Consolas" w:hAnsi="Consolas" w:cs="Courier New"/>
+          <w:color w:val="333333"/>
+          <w:sz w:val="20"/>
+          <w:szCs w:val="20"/>
+          <w:lang w:val="en-US" w:eastAsia="en-US"/>
+        </w:rPr>
+        <w:t>npm</w:t>
+      </w:r>
+      <w:proofErr w:type="spellEnd"/>
+      <w:r>
+        <w:rPr>
+          <w:rFonts w:ascii="Consolas" w:hAnsi="Consolas" w:cs="Courier New"/>
+          <w:color w:val="333333"/>
+          <w:sz w:val="20"/>
+          <w:szCs w:val="20"/>
+          <w:lang w:val="en-US" w:eastAsia="en-US"/>
+        </w:rPr>
+        <w:t xml:space="preserve"> install</w:t>
+      </w:r>
+    </w:p>
+    <w:p>
+      <w:pPr>
+        <w:pStyle w:val="ListParagraph"/>
+        <w:numPr>
+          <w:ilvl w:val="0"/>
+          <w:numId w:val="15"/>
+        </w:numPr>
+        <w:spacing w:after="0" w:line="240" w:lineRule="auto"/>
+        <w:rPr>
+          <w:rFonts w:ascii="Times New Roman" w:eastAsia="Times New Roman" w:hAnsi="Times New Roman" w:cs="Times New Roman"/>
+          <w:color w:val="auto"/>
+          <w:sz w:val="24"/>
+          <w:szCs w:val="24"/>
+          <w:lang w:val="en-US" w:eastAsia="en-US"/>
+        </w:rPr>
+      </w:pPr>
+      <w:r>
+        <w:rPr>
+          <w:rFonts w:ascii="Consolas" w:eastAsia="Times New Roman" w:hAnsi="Consolas" w:cs="Times New Roman"/>
+          <w:color w:val="333333"/>
+          <w:sz w:val="20"/>
+          <w:szCs w:val="20"/>
+          <w:lang w:val="en-US" w:eastAsia="en-US"/>
+        </w:rPr>
+        <w:t xml:space="preserve">DATABASE_URL=&lt;FULL URL&gt; [PORT=&lt;PORT&gt;] </w:t>
+      </w:r>
+      <w:proofErr w:type="spellStart"/>
+      <w:r>
+        <w:rPr>
+          <w:rFonts w:ascii="Consolas" w:eastAsia="Times New Roman" w:hAnsi="Consolas" w:cs="Times New Roman"/>
+          <w:color w:val="333333"/>
+          <w:sz w:val="20"/>
+          <w:szCs w:val="20"/>
+          <w:lang w:val="en-US" w:eastAsia="en-US"/>
+        </w:rPr>
+        <w:t>npm</w:t>
+      </w:r>
+      <w:proofErr w:type="spellEnd"/>
+      <w:r>
+        <w:rPr>
+          <w:rFonts w:ascii="Consolas" w:eastAsia="Times New Roman" w:hAnsi="Consolas" w:cs="Times New Roman"/>
+          <w:color w:val="333333"/>
+          <w:sz w:val="20"/>
+          <w:szCs w:val="20"/>
+          <w:lang w:val="en-US" w:eastAsia="en-US"/>
+        </w:rPr>
+        <w:t xml:space="preserve"> start</w:t>
+      </w:r>
+      <w:r>
+        <w:rPr>
+          <w:rFonts w:ascii="Consolas" w:eastAsia="Times New Roman" w:hAnsi="Consolas" w:cs="Times New Roman"/>
+          <w:color w:val="333333"/>
+          <w:sz w:val="20"/>
+          <w:szCs w:val="20"/>
+          <w:lang w:val="en-US" w:eastAsia="en-US"/>
+        </w:rPr>
+        <w:t xml:space="preserve"> </w:t>
+      </w:r>
+      <w:r>
+        <w:rPr>
+          <w:rFonts w:eastAsia="Times New Roman" w:cs="Times New Roman"/>
+          <w:sz w:val="24"/>
+          <w:szCs w:val="24"/>
+          <w:lang w:val="en-US" w:eastAsia="en-US"/>
+        </w:rPr>
+        <w:t xml:space="preserve">where &lt;FULL URL&gt; is the </w:t>
+      </w:r>
+      <w:proofErr w:type="spellStart"/>
+      <w:r>
+        <w:rPr>
+          <w:rFonts w:eastAsia="Times New Roman" w:cs="Times New Roman"/>
+          <w:sz w:val="24"/>
+          <w:szCs w:val="24"/>
+          <w:lang w:val="en-US" w:eastAsia="en-US"/>
+        </w:rPr>
+        <w:t>PostreSQL</w:t>
+      </w:r>
+      <w:proofErr w:type="spellEnd"/>
+      <w:r>
+        <w:rPr>
+          <w:rFonts w:eastAsia="Times New Roman" w:cs="Times New Roman"/>
+          <w:sz w:val="24"/>
+          <w:szCs w:val="24"/>
+          <w:lang w:val="en-US" w:eastAsia="en-US"/>
+        </w:rPr>
+        <w:t xml:space="preserve"> </w:t>
+      </w:r>
+      <w:proofErr w:type="spellStart"/>
+      <w:r>
+        <w:rPr>
+          <w:rFonts w:eastAsia="Times New Roman" w:cs="Times New Roman"/>
+          <w:sz w:val="24"/>
+          <w:szCs w:val="24"/>
+          <w:lang w:val="en-US" w:eastAsia="en-US"/>
+        </w:rPr>
+        <w:t>url</w:t>
+      </w:r>
+      <w:proofErr w:type="spellEnd"/>
+      <w:r>
+        <w:rPr>
+          <w:rFonts w:eastAsia="Times New Roman" w:cs="Times New Roman"/>
+          <w:sz w:val="24"/>
+          <w:szCs w:val="24"/>
+          <w:lang w:val="en-US" w:eastAsia="en-US"/>
+        </w:rPr>
+        <w:t xml:space="preserve"> containing host, port, username and password and &lt;PORT&gt; the port app starts in (optional, default 8080)</w:t>
+      </w:r>
+    </w:p>
+    <w:p>
+      <w:pPr>
+        <w:pStyle w:val="ListParagraph"/>
+        <w:numPr>
+          <w:ilvl w:val="0"/>
+          <w:numId w:val="13"/>
+        </w:numPr>
+        <w:spacing w:after="0" w:line="276" w:lineRule="auto"/>
+        <w:rPr>
+          <w:rFonts w:eastAsia="Times New Roman" w:cs="Times New Roman"/>
+          <w:sz w:val="24"/>
+          <w:szCs w:val="24"/>
+          <w:lang w:val="en-US" w:eastAsia="en-US"/>
+        </w:rPr>
+      </w:pPr>
+      <w:r>
+        <w:rPr>
+          <w:rFonts w:eastAsia="Times New Roman" w:cs="Times New Roman"/>
+          <w:sz w:val="24"/>
+          <w:szCs w:val="24"/>
+          <w:lang w:val="en-US" w:eastAsia="en-US"/>
+        </w:rPr>
+        <w:t>Go to </w:t>
+      </w:r>
+      <w:hyperlink r:id="rId20" w:history="1">
+        <w:r>
+          <w:rPr>
+            <w:rFonts w:eastAsia="Times New Roman" w:cs="Times New Roman"/>
+            <w:sz w:val="24"/>
+            <w:szCs w:val="24"/>
+            <w:u w:val="single"/>
+            <w:lang w:val="en-US" w:eastAsia="en-US"/>
+          </w:rPr>
+          <w:t>http://localhost:8080</w:t>
+        </w:r>
+      </w:hyperlink>
+      <w:r>
+        <w:rPr>
+          <w:rFonts w:eastAsia="Times New Roman" w:cs="Times New Roman"/>
+          <w:sz w:val="24"/>
+          <w:szCs w:val="24"/>
+          <w:lang w:val="en-US" w:eastAsia="en-US"/>
+        </w:rPr>
+        <w:t xml:space="preserve"> or </w:t>
+      </w:r>
+      <w:hyperlink r:id="rId21" w:history="1">
+        <w:r>
+          <w:rPr>
+            <w:rStyle w:val="Hyperlink"/>
+            <w:rFonts w:eastAsia="Times New Roman" w:cs="Times New Roman"/>
+            <w:sz w:val="24"/>
+            <w:szCs w:val="24"/>
+            <w:lang w:val="en-US" w:eastAsia="en-US"/>
+          </w:rPr>
+          <w:t>http://localhost:&lt;PORT</w:t>
+        </w:r>
+      </w:hyperlink>
+      <w:r>
+        <w:rPr>
+          <w:rFonts w:eastAsia="Times New Roman" w:cs="Times New Roman"/>
+          <w:sz w:val="24"/>
+          <w:szCs w:val="24"/>
+          <w:lang w:val="en-US" w:eastAsia="en-US"/>
+        </w:rPr>
+        <w:t>&gt;</w:t>
+      </w:r>
+    </w:p>
+    <w:p>
+      <w:pPr>
+        <w:pStyle w:val="ListParagraph"/>
+        <w:numPr>
+          <w:ilvl w:val="0"/>
+          <w:numId w:val="13"/>
+        </w:numPr>
+        <w:spacing w:after="0" w:line="240" w:lineRule="auto"/>
+        <w:rPr>
+          <w:rFonts w:ascii="Times New Roman" w:eastAsia="Times New Roman" w:hAnsi="Times New Roman" w:cs="Times New Roman"/>
+          <w:color w:val="auto"/>
+          <w:sz w:val="24"/>
+          <w:szCs w:val="24"/>
+          <w:lang w:val="en-US" w:eastAsia="en-US"/>
+        </w:rPr>
+      </w:pPr>
+      <w:proofErr w:type="spellStart"/>
+      <w:r>
+        <w:rPr>
+          <w:rFonts w:ascii="Consolas" w:eastAsia="Times New Roman" w:hAnsi="Consolas" w:cs="Times New Roman"/>
+          <w:color w:val="333333"/>
+          <w:sz w:val="20"/>
+          <w:szCs w:val="20"/>
+          <w:lang w:val="en-US" w:eastAsia="en-US"/>
+        </w:rPr>
+        <w:t>sql</w:t>
+      </w:r>
+      <w:proofErr w:type="spellEnd"/>
+      <w:r>
+        <w:rPr>
+          <w:rFonts w:ascii="Consolas" w:eastAsia="Times New Roman" w:hAnsi="Consolas" w:cs="Times New Roman"/>
+          <w:color w:val="333333"/>
+          <w:sz w:val="20"/>
+          <w:szCs w:val="20"/>
+          <w:lang w:val="en-US" w:eastAsia="en-US"/>
+        </w:rPr>
+        <w:t>/</w:t>
+      </w:r>
+      <w:proofErr w:type="spellStart"/>
+      <w:r>
+        <w:rPr>
+          <w:rFonts w:ascii="Consolas" w:eastAsia="Times New Roman" w:hAnsi="Consolas" w:cs="Times New Roman"/>
+          <w:color w:val="333333"/>
+          <w:sz w:val="20"/>
+          <w:szCs w:val="20"/>
+          <w:lang w:val="en-US" w:eastAsia="en-US"/>
+        </w:rPr>
+        <w:t>add_test_data.sql</w:t>
+      </w:r>
+      <w:proofErr w:type="spellEnd"/>
+      <w:r>
+        <w:rPr>
+          <w:rFonts w:ascii="Consolas" w:eastAsia="Times New Roman" w:hAnsi="Consolas" w:cs="Times New Roman"/>
+          <w:color w:val="333333"/>
+          <w:sz w:val="20"/>
+          <w:szCs w:val="20"/>
+          <w:lang w:val="en-US" w:eastAsia="en-US"/>
+        </w:rPr>
+        <w:br/>
+      </w:r>
+    </w:p>
+    <w:p>
+      <w:pPr>
+        <w:pStyle w:val="ListParagraph"/>
+        <w:numPr>
+          <w:ilvl w:val="0"/>
+          <w:numId w:val="13"/>
+        </w:numPr>
+        <w:spacing w:after="0" w:line="240" w:lineRule="auto"/>
+        <w:rPr>
+          <w:rFonts w:ascii="Times New Roman" w:eastAsia="Times New Roman" w:hAnsi="Times New Roman" w:cs="Times New Roman"/>
+          <w:color w:val="auto"/>
+          <w:sz w:val="24"/>
+          <w:szCs w:val="24"/>
+          <w:lang w:val="en-US" w:eastAsia="en-US"/>
+        </w:rPr>
+      </w:pPr>
+      <w:r>
+        <w:rPr>
+          <w:rFonts w:eastAsia="Times New Roman" w:cs="Times New Roman"/>
+          <w:sz w:val="24"/>
+          <w:szCs w:val="24"/>
+          <w:shd w:val="clear" w:color="auto" w:fill="FFFFFF"/>
+          <w:lang w:val="en-US" w:eastAsia="en-US"/>
+        </w:rPr>
+        <w:t>You can also run </w:t>
+      </w:r>
+      <w:proofErr w:type="spellStart"/>
+      <w:r>
+        <w:rPr>
+          <w:rFonts w:ascii="Consolas" w:hAnsi="Consolas" w:cs="Courier New"/>
+          <w:color w:val="333333"/>
+          <w:sz w:val="20"/>
+          <w:szCs w:val="20"/>
+          <w:lang w:val="en-US" w:eastAsia="en-US"/>
+        </w:rPr>
+        <w:t>sql</w:t>
+      </w:r>
+      <w:proofErr w:type="spellEnd"/>
+      <w:r>
+        <w:rPr>
+          <w:rFonts w:ascii="Consolas" w:hAnsi="Consolas" w:cs="Courier New"/>
+          <w:color w:val="333333"/>
+          <w:sz w:val="20"/>
+          <w:szCs w:val="20"/>
+          <w:lang w:val="en-US" w:eastAsia="en-US"/>
+        </w:rPr>
+        <w:t>/</w:t>
+      </w:r>
+      <w:proofErr w:type="spellStart"/>
+      <w:r>
+        <w:rPr>
+          <w:rFonts w:ascii="Consolas" w:hAnsi="Consolas" w:cs="Courier New"/>
+          <w:color w:val="333333"/>
+          <w:sz w:val="20"/>
+          <w:szCs w:val="20"/>
+          <w:lang w:val="en-US" w:eastAsia="en-US"/>
+        </w:rPr>
+        <w:t>add_test_data.sql</w:t>
+      </w:r>
+      <w:proofErr w:type="spellEnd"/>
+      <w:r>
+        <w:rPr>
+          <w:rFonts w:ascii="Consolas" w:hAnsi="Consolas" w:cs="Courier New"/>
+          <w:color w:val="333333"/>
+          <w:sz w:val="20"/>
+          <w:szCs w:val="20"/>
+          <w:lang w:val="en-US" w:eastAsia="en-US"/>
+        </w:rPr>
+        <w:t xml:space="preserve"> </w:t>
+      </w:r>
+      <w:r>
+        <w:rPr>
+          <w:rFonts w:eastAsia="Times New Roman" w:cs="Times New Roman"/>
+          <w:sz w:val="24"/>
+          <w:szCs w:val="24"/>
+          <w:shd w:val="clear" w:color="auto" w:fill="FFFFFF"/>
+          <w:lang w:val="en-US" w:eastAsia="en-US"/>
+        </w:rPr>
+        <w:t>to the database. That creates two test users and a couple of projects and time instances to the database. Otherwise one can always create new users by signing up to the system (but not administrators).</w:t>
+      </w:r>
+    </w:p>
+    <w:p>
+      <w:pPr>
+        <w:pStyle w:val="ListParagraph"/>
+        <w:numPr>
+          <w:ilvl w:val="1"/>
+          <w:numId w:val="13"/>
+        </w:numPr>
+        <w:shd w:val="clear" w:color="auto" w:fill="FFFFFF"/>
+        <w:spacing w:before="240" w:after="240" w:line="384" w:lineRule="atLeast"/>
+        <w:rPr>
+          <w:rFonts w:cs="Times New Roman"/>
+          <w:sz w:val="24"/>
+          <w:szCs w:val="24"/>
+          <w:lang w:val="en-US" w:eastAsia="en-US"/>
+        </w:rPr>
+      </w:pPr>
+      <w:r>
+        <w:rPr>
+          <w:rFonts w:cs="Times New Roman"/>
+          <w:sz w:val="24"/>
+          <w:szCs w:val="24"/>
+          <w:lang w:val="en-US" w:eastAsia="en-US"/>
+        </w:rPr>
+        <w:t>Users:</w:t>
+      </w:r>
+    </w:p>
+    <w:tbl>
+      <w:tblPr>
+        <w:tblW w:w="0" w:type="auto"/>
+        <w:tblInd w:w="1126" w:type="dxa"/>
+        <w:shd w:val="clear" w:color="auto" w:fill="FFFFFF"/>
+        <w:tblCellMar>
+          <w:top w:w="15" w:type="dxa"/>
+          <w:left w:w="15" w:type="dxa"/>
+          <w:bottom w:w="15" w:type="dxa"/>
+          <w:right w:w="15" w:type="dxa"/>
+        </w:tblCellMar>
+        <w:tblLook w:val="04A0" w:firstRow="1" w:lastRow="0" w:firstColumn="1" w:lastColumn="0" w:noHBand="0" w:noVBand="1"/>
+      </w:tblPr>
+      <w:tblGrid>
+        <w:gridCol w:w="1701"/>
+        <w:gridCol w:w="1701"/>
+        <w:gridCol w:w="1985"/>
+        <w:gridCol w:w="2410"/>
+      </w:tblGrid>
+      <w:tr>
+        <w:trPr>
+          <w:trHeight w:val="121"/>
+          <w:tblHeader/>
+        </w:trPr>
+        <w:tc>
+          <w:tcPr>
+            <w:tcW w:w="1701" w:type="dxa"/>
+            <w:tcBorders>
+              <w:top w:val="single" w:sz="6" w:space="0" w:color="DDDDDD"/>
+              <w:left w:val="single" w:sz="6" w:space="0" w:color="DDDDDD"/>
+              <w:bottom w:val="single" w:sz="6" w:space="0" w:color="DDDDDD"/>
+              <w:right w:val="single" w:sz="6" w:space="0" w:color="DDDDDD"/>
+            </w:tcBorders>
+            <w:shd w:val="clear" w:color="auto" w:fill="FFFFFF"/>
+            <w:tcMar>
+              <w:top w:w="90" w:type="dxa"/>
+              <w:left w:w="195" w:type="dxa"/>
+              <w:bottom w:w="90" w:type="dxa"/>
+              <w:right w:w="195" w:type="dxa"/>
+            </w:tcMar>
+            <w:vAlign w:val="center"/>
+            <w:hideMark/>
+          </w:tcPr>
+          <w:p>
+            <w:pPr>
+              <w:spacing w:after="240" w:line="384" w:lineRule="atLeast"/>
+              <w:ind w:left="0"/>
+              <w:jc w:val="center"/>
+              <w:rPr>
+                <w:rFonts w:eastAsia="Times New Roman" w:cs="Times New Roman"/>
+                <w:b/>
+                <w:bCs/>
+                <w:color w:val="000000" w:themeColor="text1"/>
+                <w:sz w:val="24"/>
+                <w:szCs w:val="24"/>
+                <w:lang w:val="en-US" w:eastAsia="en-US"/>
+              </w:rPr>
+            </w:pPr>
+            <w:r>
+              <w:rPr>
+                <w:rFonts w:eastAsia="Times New Roman" w:cs="Times New Roman"/>
+                <w:b/>
+                <w:bCs/>
+                <w:color w:val="000000" w:themeColor="text1"/>
+                <w:sz w:val="24"/>
+                <w:szCs w:val="24"/>
+                <w:lang w:val="en-US" w:eastAsia="en-US"/>
+              </w:rPr>
+              <w:t>Username</w:t>
+            </w:r>
+          </w:p>
+        </w:tc>
+        <w:tc>
+          <w:tcPr>
+            <w:tcW w:w="1701" w:type="dxa"/>
+            <w:tcBorders>
+              <w:top w:val="single" w:sz="6" w:space="0" w:color="DDDDDD"/>
+              <w:left w:val="single" w:sz="6" w:space="0" w:color="DDDDDD"/>
+              <w:bottom w:val="single" w:sz="6" w:space="0" w:color="DDDDDD"/>
+              <w:right w:val="single" w:sz="6" w:space="0" w:color="DDDDDD"/>
+            </w:tcBorders>
+            <w:shd w:val="clear" w:color="auto" w:fill="FFFFFF"/>
+            <w:tcMar>
+              <w:top w:w="90" w:type="dxa"/>
+              <w:left w:w="195" w:type="dxa"/>
+              <w:bottom w:w="90" w:type="dxa"/>
+              <w:right w:w="195" w:type="dxa"/>
+            </w:tcMar>
+            <w:vAlign w:val="center"/>
+            <w:hideMark/>
+          </w:tcPr>
+          <w:p>
+            <w:pPr>
+              <w:spacing w:after="240" w:line="384" w:lineRule="atLeast"/>
+              <w:ind w:left="0"/>
+              <w:jc w:val="center"/>
+              <w:rPr>
+                <w:rFonts w:eastAsia="Times New Roman" w:cs="Times New Roman"/>
+                <w:b/>
+                <w:bCs/>
+                <w:color w:val="000000" w:themeColor="text1"/>
+                <w:sz w:val="24"/>
+                <w:szCs w:val="24"/>
+                <w:lang w:val="en-US" w:eastAsia="en-US"/>
+              </w:rPr>
+            </w:pPr>
+            <w:r>
+              <w:rPr>
+                <w:rFonts w:eastAsia="Times New Roman" w:cs="Times New Roman"/>
+                <w:b/>
+                <w:bCs/>
+                <w:color w:val="000000" w:themeColor="text1"/>
+                <w:sz w:val="24"/>
+                <w:szCs w:val="24"/>
+                <w:lang w:val="en-US" w:eastAsia="en-US"/>
+              </w:rPr>
+              <w:t>Password</w:t>
+            </w:r>
+          </w:p>
+        </w:tc>
+        <w:tc>
+          <w:tcPr>
+            <w:tcW w:w="1985" w:type="dxa"/>
+            <w:tcBorders>
+              <w:top w:val="single" w:sz="6" w:space="0" w:color="DDDDDD"/>
+              <w:left w:val="single" w:sz="6" w:space="0" w:color="DDDDDD"/>
+              <w:bottom w:val="single" w:sz="6" w:space="0" w:color="DDDDDD"/>
+              <w:right w:val="single" w:sz="6" w:space="0" w:color="DDDDDD"/>
+            </w:tcBorders>
+            <w:shd w:val="clear" w:color="auto" w:fill="FFFFFF"/>
+            <w:tcMar>
+              <w:top w:w="90" w:type="dxa"/>
+              <w:left w:w="195" w:type="dxa"/>
+              <w:bottom w:w="90" w:type="dxa"/>
+              <w:right w:w="195" w:type="dxa"/>
+            </w:tcMar>
+            <w:vAlign w:val="center"/>
+            <w:hideMark/>
+          </w:tcPr>
+          <w:p>
+            <w:pPr>
+              <w:spacing w:after="240" w:line="384" w:lineRule="atLeast"/>
+              <w:ind w:left="0"/>
+              <w:jc w:val="center"/>
+              <w:rPr>
+                <w:rFonts w:eastAsia="Times New Roman" w:cs="Times New Roman"/>
+                <w:b/>
+                <w:bCs/>
+                <w:color w:val="000000" w:themeColor="text1"/>
+                <w:sz w:val="24"/>
+                <w:szCs w:val="24"/>
+                <w:lang w:val="en-US" w:eastAsia="en-US"/>
+              </w:rPr>
+            </w:pPr>
+            <w:r>
+              <w:rPr>
+                <w:rFonts w:eastAsia="Times New Roman" w:cs="Times New Roman"/>
+                <w:b/>
+                <w:bCs/>
+                <w:color w:val="000000" w:themeColor="text1"/>
+                <w:sz w:val="24"/>
+                <w:szCs w:val="24"/>
+                <w:lang w:val="en-US" w:eastAsia="en-US"/>
+              </w:rPr>
+              <w:t>Full Name</w:t>
+            </w:r>
+          </w:p>
+        </w:tc>
+        <w:tc>
+          <w:tcPr>
+            <w:tcW w:w="2410" w:type="dxa"/>
+            <w:tcBorders>
+              <w:top w:val="single" w:sz="6" w:space="0" w:color="DDDDDD"/>
+              <w:left w:val="single" w:sz="6" w:space="0" w:color="DDDDDD"/>
+              <w:bottom w:val="single" w:sz="6" w:space="0" w:color="DDDDDD"/>
+              <w:right w:val="single" w:sz="6" w:space="0" w:color="DDDDDD"/>
+            </w:tcBorders>
+            <w:shd w:val="clear" w:color="auto" w:fill="FFFFFF"/>
+            <w:tcMar>
+              <w:top w:w="90" w:type="dxa"/>
+              <w:left w:w="195" w:type="dxa"/>
+              <w:bottom w:w="90" w:type="dxa"/>
+              <w:right w:w="195" w:type="dxa"/>
+            </w:tcMar>
+            <w:vAlign w:val="center"/>
+            <w:hideMark/>
+          </w:tcPr>
+          <w:p>
+            <w:pPr>
+              <w:spacing w:after="240" w:line="384" w:lineRule="atLeast"/>
+              <w:ind w:left="0"/>
+              <w:jc w:val="center"/>
+              <w:rPr>
+                <w:rFonts w:eastAsia="Times New Roman" w:cs="Times New Roman"/>
+                <w:b/>
+                <w:bCs/>
+                <w:color w:val="000000" w:themeColor="text1"/>
+                <w:sz w:val="24"/>
+                <w:szCs w:val="24"/>
+                <w:lang w:val="en-US" w:eastAsia="en-US"/>
+              </w:rPr>
+            </w:pPr>
+            <w:r>
+              <w:rPr>
+                <w:rFonts w:eastAsia="Times New Roman" w:cs="Times New Roman"/>
+                <w:b/>
+                <w:bCs/>
+                <w:color w:val="000000" w:themeColor="text1"/>
+                <w:sz w:val="24"/>
+                <w:szCs w:val="24"/>
+                <w:lang w:val="en-US" w:eastAsia="en-US"/>
+              </w:rPr>
+              <w:t>User Rights</w:t>
+            </w:r>
+          </w:p>
+        </w:tc>
+      </w:tr>
+      <w:tr>
+        <w:trPr>
+          <w:trHeight w:val="221"/>
+        </w:trPr>
+        <w:tc>
+          <w:tcPr>
+            <w:tcW w:w="1701" w:type="dxa"/>
+            <w:tcBorders>
+              <w:top w:val="single" w:sz="6" w:space="0" w:color="DDDDDD"/>
+              <w:left w:val="single" w:sz="6" w:space="0" w:color="DDDDDD"/>
+              <w:bottom w:val="single" w:sz="6" w:space="0" w:color="DDDDDD"/>
+              <w:right w:val="single" w:sz="6" w:space="0" w:color="DDDDDD"/>
+            </w:tcBorders>
+            <w:shd w:val="clear" w:color="auto" w:fill="FFFFFF"/>
+            <w:tcMar>
+              <w:top w:w="90" w:type="dxa"/>
+              <w:left w:w="195" w:type="dxa"/>
+              <w:bottom w:w="90" w:type="dxa"/>
+              <w:right w:w="195" w:type="dxa"/>
+            </w:tcMar>
+            <w:vAlign w:val="center"/>
+            <w:hideMark/>
+          </w:tcPr>
+          <w:p>
+            <w:pPr>
+              <w:spacing w:after="240" w:line="384" w:lineRule="atLeast"/>
+              <w:ind w:left="0"/>
+              <w:rPr>
+                <w:rFonts w:eastAsia="Times New Roman" w:cs="Times New Roman"/>
+                <w:color w:val="000000" w:themeColor="text1"/>
+                <w:sz w:val="24"/>
+                <w:szCs w:val="24"/>
+                <w:lang w:val="en-US" w:eastAsia="en-US"/>
+              </w:rPr>
+            </w:pPr>
+            <w:r>
+              <w:rPr>
+                <w:rFonts w:eastAsia="Times New Roman" w:cs="Times New Roman"/>
+                <w:color w:val="000000" w:themeColor="text1"/>
+                <w:sz w:val="24"/>
+                <w:szCs w:val="24"/>
+                <w:lang w:val="en-US" w:eastAsia="en-US"/>
+              </w:rPr>
+              <w:t>admin</w:t>
+            </w:r>
+          </w:p>
+        </w:tc>
+        <w:tc>
+          <w:tcPr>
+            <w:tcW w:w="1701" w:type="dxa"/>
+            <w:tcBorders>
+              <w:top w:val="single" w:sz="6" w:space="0" w:color="DDDDDD"/>
+              <w:left w:val="single" w:sz="6" w:space="0" w:color="DDDDDD"/>
+              <w:bottom w:val="single" w:sz="6" w:space="0" w:color="DDDDDD"/>
+              <w:right w:val="single" w:sz="6" w:space="0" w:color="DDDDDD"/>
+            </w:tcBorders>
+            <w:shd w:val="clear" w:color="auto" w:fill="FFFFFF"/>
+            <w:tcMar>
+              <w:top w:w="90" w:type="dxa"/>
+              <w:left w:w="195" w:type="dxa"/>
+              <w:bottom w:w="90" w:type="dxa"/>
+              <w:right w:w="195" w:type="dxa"/>
+            </w:tcMar>
+            <w:vAlign w:val="center"/>
+            <w:hideMark/>
+          </w:tcPr>
+          <w:p>
+            <w:pPr>
+              <w:spacing w:after="240" w:line="384" w:lineRule="atLeast"/>
+              <w:ind w:left="0"/>
+              <w:rPr>
+                <w:rFonts w:eastAsia="Times New Roman" w:cs="Times New Roman"/>
+                <w:color w:val="000000" w:themeColor="text1"/>
+                <w:sz w:val="24"/>
+                <w:szCs w:val="24"/>
+                <w:lang w:val="en-US" w:eastAsia="en-US"/>
+              </w:rPr>
+            </w:pPr>
+            <w:r>
+              <w:rPr>
+                <w:rFonts w:eastAsia="Times New Roman" w:cs="Times New Roman"/>
+                <w:color w:val="000000" w:themeColor="text1"/>
+                <w:sz w:val="24"/>
+                <w:szCs w:val="24"/>
+                <w:lang w:val="en-US" w:eastAsia="en-US"/>
+              </w:rPr>
+              <w:t>admin</w:t>
+            </w:r>
+          </w:p>
+        </w:tc>
+        <w:tc>
+          <w:tcPr>
+            <w:tcW w:w="1985" w:type="dxa"/>
+            <w:tcBorders>
+              <w:top w:val="single" w:sz="6" w:space="0" w:color="DDDDDD"/>
+              <w:left w:val="single" w:sz="6" w:space="0" w:color="DDDDDD"/>
+              <w:bottom w:val="single" w:sz="6" w:space="0" w:color="DDDDDD"/>
+              <w:right w:val="single" w:sz="6" w:space="0" w:color="DDDDDD"/>
+            </w:tcBorders>
+            <w:shd w:val="clear" w:color="auto" w:fill="FFFFFF"/>
+            <w:tcMar>
+              <w:top w:w="90" w:type="dxa"/>
+              <w:left w:w="195" w:type="dxa"/>
+              <w:bottom w:w="90" w:type="dxa"/>
+              <w:right w:w="195" w:type="dxa"/>
+            </w:tcMar>
+            <w:vAlign w:val="center"/>
+            <w:hideMark/>
+          </w:tcPr>
+          <w:p>
+            <w:pPr>
+              <w:spacing w:after="240" w:line="384" w:lineRule="atLeast"/>
+              <w:ind w:left="0"/>
+              <w:rPr>
+                <w:rFonts w:eastAsia="Times New Roman" w:cs="Times New Roman"/>
+                <w:color w:val="000000" w:themeColor="text1"/>
+                <w:sz w:val="24"/>
+                <w:szCs w:val="24"/>
+                <w:lang w:val="en-US" w:eastAsia="en-US"/>
+              </w:rPr>
+            </w:pPr>
+            <w:r>
+              <w:rPr>
+                <w:rFonts w:eastAsia="Times New Roman" w:cs="Times New Roman"/>
+                <w:color w:val="000000" w:themeColor="text1"/>
+                <w:sz w:val="24"/>
+                <w:szCs w:val="24"/>
+                <w:lang w:val="en-US" w:eastAsia="en-US"/>
+              </w:rPr>
+              <w:t>Admin Tester</w:t>
+            </w:r>
+          </w:p>
+        </w:tc>
+        <w:tc>
+          <w:tcPr>
+            <w:tcW w:w="2410" w:type="dxa"/>
+            <w:tcBorders>
+              <w:top w:val="single" w:sz="6" w:space="0" w:color="DDDDDD"/>
+              <w:left w:val="single" w:sz="6" w:space="0" w:color="DDDDDD"/>
+              <w:bottom w:val="single" w:sz="6" w:space="0" w:color="DDDDDD"/>
+              <w:right w:val="single" w:sz="6" w:space="0" w:color="DDDDDD"/>
+            </w:tcBorders>
+            <w:shd w:val="clear" w:color="auto" w:fill="FFFFFF"/>
+            <w:tcMar>
+              <w:top w:w="90" w:type="dxa"/>
+              <w:left w:w="195" w:type="dxa"/>
+              <w:bottom w:w="90" w:type="dxa"/>
+              <w:right w:w="195" w:type="dxa"/>
+            </w:tcMar>
+            <w:vAlign w:val="center"/>
+            <w:hideMark/>
+          </w:tcPr>
+          <w:p>
+            <w:pPr>
+              <w:spacing w:after="240" w:line="384" w:lineRule="atLeast"/>
+              <w:ind w:left="0"/>
+              <w:rPr>
+                <w:rFonts w:eastAsia="Times New Roman" w:cs="Times New Roman"/>
+                <w:color w:val="000000" w:themeColor="text1"/>
+                <w:sz w:val="24"/>
+                <w:szCs w:val="24"/>
+                <w:lang w:val="en-US" w:eastAsia="en-US"/>
+              </w:rPr>
+            </w:pPr>
+            <w:r>
+              <w:rPr>
+                <w:rFonts w:eastAsia="Times New Roman" w:cs="Times New Roman"/>
+                <w:color w:val="000000" w:themeColor="text1"/>
+                <w:sz w:val="24"/>
+                <w:szCs w:val="24"/>
+                <w:lang w:val="en-US" w:eastAsia="en-US"/>
+              </w:rPr>
+              <w:t>Administrator</w:t>
+            </w:r>
+          </w:p>
+        </w:tc>
+      </w:tr>
+      <w:tr>
+        <w:trPr>
+          <w:trHeight w:val="48"/>
+        </w:trPr>
+        <w:tc>
+          <w:tcPr>
+            <w:tcW w:w="1701" w:type="dxa"/>
+            <w:tcBorders>
+              <w:top w:val="single" w:sz="6" w:space="0" w:color="DDDDDD"/>
+              <w:left w:val="single" w:sz="6" w:space="0" w:color="DDDDDD"/>
+              <w:bottom w:val="single" w:sz="6" w:space="0" w:color="DDDDDD"/>
+              <w:right w:val="single" w:sz="6" w:space="0" w:color="DDDDDD"/>
+            </w:tcBorders>
+            <w:shd w:val="clear" w:color="auto" w:fill="F8F8F8"/>
+            <w:tcMar>
+              <w:top w:w="90" w:type="dxa"/>
+              <w:left w:w="195" w:type="dxa"/>
+              <w:bottom w:w="90" w:type="dxa"/>
+              <w:right w:w="195" w:type="dxa"/>
+            </w:tcMar>
+            <w:vAlign w:val="center"/>
+            <w:hideMark/>
+          </w:tcPr>
+          <w:p>
+            <w:pPr>
+              <w:spacing w:after="240" w:line="384" w:lineRule="atLeast"/>
+              <w:ind w:left="0"/>
+              <w:rPr>
+                <w:rFonts w:eastAsia="Times New Roman" w:cs="Times New Roman"/>
+                <w:color w:val="000000" w:themeColor="text1"/>
+                <w:sz w:val="24"/>
+                <w:szCs w:val="24"/>
+                <w:lang w:val="en-US" w:eastAsia="en-US"/>
+              </w:rPr>
+            </w:pPr>
+            <w:r>
+              <w:rPr>
+                <w:rFonts w:eastAsia="Times New Roman" w:cs="Times New Roman"/>
+                <w:color w:val="000000" w:themeColor="text1"/>
+                <w:sz w:val="24"/>
+                <w:szCs w:val="24"/>
+                <w:lang w:val="en-US" w:eastAsia="en-US"/>
+              </w:rPr>
+              <w:t>tester</w:t>
+            </w:r>
+          </w:p>
+        </w:tc>
+        <w:tc>
+          <w:tcPr>
+            <w:tcW w:w="1701" w:type="dxa"/>
+            <w:tcBorders>
+              <w:top w:val="single" w:sz="6" w:space="0" w:color="DDDDDD"/>
+              <w:left w:val="single" w:sz="6" w:space="0" w:color="DDDDDD"/>
+              <w:bottom w:val="single" w:sz="6" w:space="0" w:color="DDDDDD"/>
+              <w:right w:val="single" w:sz="6" w:space="0" w:color="DDDDDD"/>
+            </w:tcBorders>
+            <w:shd w:val="clear" w:color="auto" w:fill="F8F8F8"/>
+            <w:tcMar>
+              <w:top w:w="90" w:type="dxa"/>
+              <w:left w:w="195" w:type="dxa"/>
+              <w:bottom w:w="90" w:type="dxa"/>
+              <w:right w:w="195" w:type="dxa"/>
+            </w:tcMar>
+            <w:vAlign w:val="center"/>
+            <w:hideMark/>
+          </w:tcPr>
+          <w:p>
+            <w:pPr>
+              <w:spacing w:after="240" w:line="384" w:lineRule="atLeast"/>
+              <w:ind w:left="0"/>
+              <w:rPr>
+                <w:rFonts w:eastAsia="Times New Roman" w:cs="Times New Roman"/>
+                <w:color w:val="000000" w:themeColor="text1"/>
+                <w:sz w:val="24"/>
+                <w:szCs w:val="24"/>
+                <w:lang w:val="en-US" w:eastAsia="en-US"/>
+              </w:rPr>
+            </w:pPr>
+            <w:r>
+              <w:rPr>
+                <w:rFonts w:eastAsia="Times New Roman" w:cs="Times New Roman"/>
+                <w:color w:val="000000" w:themeColor="text1"/>
+                <w:sz w:val="24"/>
+                <w:szCs w:val="24"/>
+                <w:lang w:val="en-US" w:eastAsia="en-US"/>
+              </w:rPr>
+              <w:t>tester</w:t>
+            </w:r>
+          </w:p>
+        </w:tc>
+        <w:tc>
+          <w:tcPr>
+            <w:tcW w:w="1985" w:type="dxa"/>
+            <w:tcBorders>
+              <w:top w:val="single" w:sz="6" w:space="0" w:color="DDDDDD"/>
+              <w:left w:val="single" w:sz="6" w:space="0" w:color="DDDDDD"/>
+              <w:bottom w:val="single" w:sz="6" w:space="0" w:color="DDDDDD"/>
+              <w:right w:val="single" w:sz="6" w:space="0" w:color="DDDDDD"/>
+            </w:tcBorders>
+            <w:shd w:val="clear" w:color="auto" w:fill="F8F8F8"/>
+            <w:tcMar>
+              <w:top w:w="90" w:type="dxa"/>
+              <w:left w:w="195" w:type="dxa"/>
+              <w:bottom w:w="90" w:type="dxa"/>
+              <w:right w:w="195" w:type="dxa"/>
+            </w:tcMar>
+            <w:vAlign w:val="center"/>
+            <w:hideMark/>
+          </w:tcPr>
+          <w:p>
+            <w:pPr>
+              <w:spacing w:after="240" w:line="384" w:lineRule="atLeast"/>
+              <w:ind w:left="0"/>
+              <w:rPr>
+                <w:rFonts w:eastAsia="Times New Roman" w:cs="Times New Roman"/>
+                <w:color w:val="000000" w:themeColor="text1"/>
+                <w:sz w:val="24"/>
+                <w:szCs w:val="24"/>
+                <w:lang w:val="en-US" w:eastAsia="en-US"/>
+              </w:rPr>
+            </w:pPr>
+            <w:r>
+              <w:rPr>
+                <w:rFonts w:eastAsia="Times New Roman" w:cs="Times New Roman"/>
+                <w:color w:val="000000" w:themeColor="text1"/>
+                <w:sz w:val="24"/>
+                <w:szCs w:val="24"/>
+                <w:lang w:val="en-US" w:eastAsia="en-US"/>
+              </w:rPr>
+              <w:t>Basic Tester</w:t>
+            </w:r>
+          </w:p>
+        </w:tc>
+        <w:tc>
+          <w:tcPr>
+            <w:tcW w:w="2410" w:type="dxa"/>
+            <w:tcBorders>
+              <w:top w:val="single" w:sz="6" w:space="0" w:color="DDDDDD"/>
+              <w:left w:val="single" w:sz="6" w:space="0" w:color="DDDDDD"/>
+              <w:bottom w:val="single" w:sz="6" w:space="0" w:color="DDDDDD"/>
+              <w:right w:val="single" w:sz="6" w:space="0" w:color="DDDDDD"/>
+            </w:tcBorders>
+            <w:shd w:val="clear" w:color="auto" w:fill="F8F8F8"/>
+            <w:tcMar>
+              <w:top w:w="90" w:type="dxa"/>
+              <w:left w:w="195" w:type="dxa"/>
+              <w:bottom w:w="90" w:type="dxa"/>
+              <w:right w:w="195" w:type="dxa"/>
+            </w:tcMar>
+            <w:vAlign w:val="center"/>
+            <w:hideMark/>
+          </w:tcPr>
+          <w:p>
+            <w:pPr>
+              <w:spacing w:after="240" w:line="384" w:lineRule="atLeast"/>
+              <w:ind w:left="0"/>
+              <w:rPr>
+                <w:rFonts w:eastAsia="Times New Roman" w:cs="Times New Roman"/>
+                <w:color w:val="000000" w:themeColor="text1"/>
+                <w:sz w:val="24"/>
+                <w:szCs w:val="24"/>
+                <w:lang w:val="en-US" w:eastAsia="en-US"/>
+              </w:rPr>
+            </w:pPr>
+            <w:r>
+              <w:rPr>
+                <w:rFonts w:eastAsia="Times New Roman" w:cs="Times New Roman"/>
+                <w:color w:val="000000" w:themeColor="text1"/>
+                <w:sz w:val="24"/>
+                <w:szCs w:val="24"/>
+                <w:lang w:val="en-US" w:eastAsia="en-US"/>
+              </w:rPr>
+              <w:t>User</w:t>
+            </w:r>
+          </w:p>
+        </w:tc>
+      </w:tr>
+    </w:tbl>
+    <w:p>
+      <w:pPr>
+        <w:pStyle w:val="ListParagraph"/>
+        <w:spacing w:after="0" w:line="240" w:lineRule="auto"/>
+        <w:ind w:left="1440"/>
+        <w:rPr>
+          <w:rFonts w:eastAsia="Times New Roman" w:cs="Times New Roman"/>
+          <w:sz w:val="24"/>
+          <w:szCs w:val="24"/>
+          <w:lang w:val="en-US" w:eastAsia="en-US"/>
+        </w:rPr>
+      </w:pPr>
+      <w:r>
+        <w:rPr>
+          <w:rFonts w:eastAsia="Times New Roman" w:cs="Times New Roman"/>
+          <w:sz w:val="24"/>
+          <w:szCs w:val="24"/>
+          <w:lang w:val="en-US" w:eastAsia="en-US"/>
+        </w:rPr>
+        <w:t xml:space="preserve">Username ‘tester’ also works in the published version in </w:t>
+      </w:r>
+      <w:proofErr w:type="spellStart"/>
+      <w:r>
+        <w:rPr>
+          <w:rFonts w:eastAsia="Times New Roman" w:cs="Times New Roman"/>
+          <w:sz w:val="24"/>
+          <w:szCs w:val="24"/>
+          <w:lang w:val="en-US" w:eastAsia="en-US"/>
+        </w:rPr>
+        <w:t>Heroku</w:t>
+      </w:r>
+      <w:proofErr w:type="spellEnd"/>
+      <w:r>
+        <w:rPr>
+          <w:rFonts w:eastAsia="Times New Roman" w:cs="Times New Roman"/>
+          <w:sz w:val="24"/>
+          <w:szCs w:val="24"/>
+          <w:lang w:val="en-US" w:eastAsia="en-US"/>
+        </w:rPr>
+        <w:t>.</w:t>
+      </w:r>
+    </w:p>
+    <w:p>
+      <w:pPr>
+        <w:pStyle w:val="Heading1"/>
+        <w:numPr>
+          <w:ilvl w:val="0"/>
+          <w:numId w:val="0"/>
+        </w:numPr>
+        <w:ind w:left="11160"/>
+        <w:rPr>
+          <w:sz w:val="28"/>
+          <w:lang w:val="en-US"/>
+        </w:rPr>
+      </w:pPr>
+    </w:p>
     <w:sectPr>
-      <w:headerReference w:type="default" r:id="rId20"/>
-      <w:footerReference w:type="default" r:id="rId21"/>
-      <w:headerReference w:type="first" r:id="rId22"/>
-      <w:footerReference w:type="first" r:id="rId23"/>
+      <w:headerReference w:type="default" r:id="rId22"/>
+      <w:footerReference w:type="default" r:id="rId23"/>
+      <w:headerReference w:type="first" r:id="rId24"/>
+      <w:footerReference w:type="first" r:id="rId25"/>
       <w:pgSz w:w="11907" w:h="16839"/>
       <w:pgMar w:top="1440" w:right="1080" w:bottom="1440" w:left="1080" w:header="720" w:footer="720" w:gutter="0"/>
       <w:cols w:space="720"/>
@@ -3987,7 +5207,7 @@
       <w:rPr>
         <w:noProof/>
       </w:rPr>
-      <w:t>2</w:t>
+      <w:t>5</w:t>
     </w:r>
     <w:r>
       <w:rPr>
@@ -4075,6 +5295,466 @@
 <file path=word/numbering.xml><?xml version="1.0" encoding="utf-8"?>
 <w:numbering xmlns:wpc="http://schemas.microsoft.com/office/word/2010/wordprocessingCanvas" xmlns:mo="http://schemas.microsoft.com/office/mac/office/2008/main" xmlns:mc="http://schemas.openxmlformats.org/markup-compatibility/2006" xmlns:mv="urn:schemas-microsoft-com:mac:vml" xmlns:o="urn:schemas-microsoft-com:office:office" xmlns:r="http://schemas.openxmlformats.org/officeDocument/2006/relationships" xmlns:m="http://schemas.openxmlformats.org/officeDocument/2006/math" xmlns:v="urn:schemas-microsoft-com:vml" xmlns:wp14="http://schemas.microsoft.com/office/word/2010/wordprocessingDrawing" xmlns:wp="http://schemas.openxmlformats.org/drawingml/2006/wordprocessingDrawing" xmlns:w10="urn:schemas-microsoft-com:office:word" xmlns:w="http://schemas.openxmlformats.org/wordprocessingml/2006/main" xmlns:w14="http://schemas.microsoft.com/office/word/2010/wordml" xmlns:w15="http://schemas.microsoft.com/office/word/2012/wordml" xmlns:wpg="http://schemas.microsoft.com/office/word/2010/wordprocessingGroup" xmlns:wpi="http://schemas.microsoft.com/office/word/2010/wordprocessingInk" xmlns:wne="http://schemas.microsoft.com/office/word/2006/wordml" xmlns:wps="http://schemas.microsoft.com/office/word/2010/wordprocessingShape" mc:Ignorable="w14 w15 wp14">
   <w:abstractNum w:abstractNumId="0">
+    <w:nsid w:val="02330545"/>
+    <w:multiLevelType w:val="hybridMultilevel"/>
+    <w:tmpl w:val="B9A0BF94"/>
+    <w:lvl w:ilvl="0" w:tplc="04090001">
+      <w:start w:val="1"/>
+      <w:numFmt w:val="bullet"/>
+      <w:lvlText w:val=""/>
+      <w:lvlJc w:val="left"/>
+      <w:pPr>
+        <w:ind w:left="720" w:hanging="360"/>
+      </w:pPr>
+      <w:rPr>
+        <w:rFonts w:ascii="Symbol" w:hAnsi="Symbol" w:hint="default"/>
+      </w:rPr>
+    </w:lvl>
+    <w:lvl w:ilvl="1" w:tplc="04090003">
+      <w:start w:val="1"/>
+      <w:numFmt w:val="bullet"/>
+      <w:lvlText w:val="o"/>
+      <w:lvlJc w:val="left"/>
+      <w:pPr>
+        <w:ind w:left="1440" w:hanging="360"/>
+      </w:pPr>
+      <w:rPr>
+        <w:rFonts w:ascii="Courier New" w:hAnsi="Courier New" w:cs="Courier New" w:hint="default"/>
+      </w:rPr>
+    </w:lvl>
+    <w:lvl w:ilvl="2" w:tplc="04090005" w:tentative="1">
+      <w:start w:val="1"/>
+      <w:numFmt w:val="bullet"/>
+      <w:lvlText w:val=""/>
+      <w:lvlJc w:val="left"/>
+      <w:pPr>
+        <w:ind w:left="2160" w:hanging="360"/>
+      </w:pPr>
+      <w:rPr>
+        <w:rFonts w:ascii="Wingdings" w:hAnsi="Wingdings" w:hint="default"/>
+      </w:rPr>
+    </w:lvl>
+    <w:lvl w:ilvl="3" w:tplc="04090001" w:tentative="1">
+      <w:start w:val="1"/>
+      <w:numFmt w:val="bullet"/>
+      <w:lvlText w:val=""/>
+      <w:lvlJc w:val="left"/>
+      <w:pPr>
+        <w:ind w:left="2880" w:hanging="360"/>
+      </w:pPr>
+      <w:rPr>
+        <w:rFonts w:ascii="Symbol" w:hAnsi="Symbol" w:hint="default"/>
+      </w:rPr>
+    </w:lvl>
+    <w:lvl w:ilvl="4" w:tplc="04090003" w:tentative="1">
+      <w:start w:val="1"/>
+      <w:numFmt w:val="bullet"/>
+      <w:lvlText w:val="o"/>
+      <w:lvlJc w:val="left"/>
+      <w:pPr>
+        <w:ind w:left="3600" w:hanging="360"/>
+      </w:pPr>
+      <w:rPr>
+        <w:rFonts w:ascii="Courier New" w:hAnsi="Courier New" w:cs="Courier New" w:hint="default"/>
+      </w:rPr>
+    </w:lvl>
+    <w:lvl w:ilvl="5" w:tplc="04090005" w:tentative="1">
+      <w:start w:val="1"/>
+      <w:numFmt w:val="bullet"/>
+      <w:lvlText w:val=""/>
+      <w:lvlJc w:val="left"/>
+      <w:pPr>
+        <w:ind w:left="4320" w:hanging="360"/>
+      </w:pPr>
+      <w:rPr>
+        <w:rFonts w:ascii="Wingdings" w:hAnsi="Wingdings" w:hint="default"/>
+      </w:rPr>
+    </w:lvl>
+    <w:lvl w:ilvl="6" w:tplc="04090001" w:tentative="1">
+      <w:start w:val="1"/>
+      <w:numFmt w:val="bullet"/>
+      <w:lvlText w:val=""/>
+      <w:lvlJc w:val="left"/>
+      <w:pPr>
+        <w:ind w:left="5040" w:hanging="360"/>
+      </w:pPr>
+      <w:rPr>
+        <w:rFonts w:ascii="Symbol" w:hAnsi="Symbol" w:hint="default"/>
+      </w:rPr>
+    </w:lvl>
+    <w:lvl w:ilvl="7" w:tplc="04090003" w:tentative="1">
+      <w:start w:val="1"/>
+      <w:numFmt w:val="bullet"/>
+      <w:lvlText w:val="o"/>
+      <w:lvlJc w:val="left"/>
+      <w:pPr>
+        <w:ind w:left="5760" w:hanging="360"/>
+      </w:pPr>
+      <w:rPr>
+        <w:rFonts w:ascii="Courier New" w:hAnsi="Courier New" w:cs="Courier New" w:hint="default"/>
+      </w:rPr>
+    </w:lvl>
+    <w:lvl w:ilvl="8" w:tplc="04090005" w:tentative="1">
+      <w:start w:val="1"/>
+      <w:numFmt w:val="bullet"/>
+      <w:lvlText w:val=""/>
+      <w:lvlJc w:val="left"/>
+      <w:pPr>
+        <w:ind w:left="6480" w:hanging="360"/>
+      </w:pPr>
+      <w:rPr>
+        <w:rFonts w:ascii="Wingdings" w:hAnsi="Wingdings" w:hint="default"/>
+      </w:rPr>
+    </w:lvl>
+  </w:abstractNum>
+  <w:abstractNum w:abstractNumId="1">
+    <w:nsid w:val="086B2F7D"/>
+    <w:multiLevelType w:val="multilevel"/>
+    <w:tmpl w:val="388CB4BA"/>
+    <w:lvl w:ilvl="0">
+      <w:start w:val="1"/>
+      <w:numFmt w:val="bullet"/>
+      <w:lvlText w:val=""/>
+      <w:lvlJc w:val="left"/>
+      <w:pPr>
+        <w:tabs>
+          <w:tab w:val="num" w:pos="720"/>
+        </w:tabs>
+        <w:ind w:left="720" w:hanging="360"/>
+      </w:pPr>
+      <w:rPr>
+        <w:rFonts w:ascii="Symbol" w:hAnsi="Symbol" w:hint="default"/>
+        <w:sz w:val="20"/>
+      </w:rPr>
+    </w:lvl>
+    <w:lvl w:ilvl="1" w:tentative="1">
+      <w:start w:val="1"/>
+      <w:numFmt w:val="bullet"/>
+      <w:lvlText w:val="o"/>
+      <w:lvlJc w:val="left"/>
+      <w:pPr>
+        <w:tabs>
+          <w:tab w:val="num" w:pos="1440"/>
+        </w:tabs>
+        <w:ind w:left="1440" w:hanging="360"/>
+      </w:pPr>
+      <w:rPr>
+        <w:rFonts w:ascii="Courier New" w:hAnsi="Courier New" w:hint="default"/>
+        <w:sz w:val="20"/>
+      </w:rPr>
+    </w:lvl>
+    <w:lvl w:ilvl="2" w:tentative="1">
+      <w:start w:val="1"/>
+      <w:numFmt w:val="bullet"/>
+      <w:lvlText w:val=""/>
+      <w:lvlJc w:val="left"/>
+      <w:pPr>
+        <w:tabs>
+          <w:tab w:val="num" w:pos="2160"/>
+        </w:tabs>
+        <w:ind w:left="2160" w:hanging="360"/>
+      </w:pPr>
+      <w:rPr>
+        <w:rFonts w:ascii="Wingdings" w:hAnsi="Wingdings" w:hint="default"/>
+        <w:sz w:val="20"/>
+      </w:rPr>
+    </w:lvl>
+    <w:lvl w:ilvl="3" w:tentative="1">
+      <w:start w:val="1"/>
+      <w:numFmt w:val="bullet"/>
+      <w:lvlText w:val=""/>
+      <w:lvlJc w:val="left"/>
+      <w:pPr>
+        <w:tabs>
+          <w:tab w:val="num" w:pos="2880"/>
+        </w:tabs>
+        <w:ind w:left="2880" w:hanging="360"/>
+      </w:pPr>
+      <w:rPr>
+        <w:rFonts w:ascii="Wingdings" w:hAnsi="Wingdings" w:hint="default"/>
+        <w:sz w:val="20"/>
+      </w:rPr>
+    </w:lvl>
+    <w:lvl w:ilvl="4" w:tentative="1">
+      <w:start w:val="1"/>
+      <w:numFmt w:val="bullet"/>
+      <w:lvlText w:val=""/>
+      <w:lvlJc w:val="left"/>
+      <w:pPr>
+        <w:tabs>
+          <w:tab w:val="num" w:pos="3600"/>
+        </w:tabs>
+        <w:ind w:left="3600" w:hanging="360"/>
+      </w:pPr>
+      <w:rPr>
+        <w:rFonts w:ascii="Wingdings" w:hAnsi="Wingdings" w:hint="default"/>
+        <w:sz w:val="20"/>
+      </w:rPr>
+    </w:lvl>
+    <w:lvl w:ilvl="5" w:tentative="1">
+      <w:start w:val="1"/>
+      <w:numFmt w:val="bullet"/>
+      <w:lvlText w:val=""/>
+      <w:lvlJc w:val="left"/>
+      <w:pPr>
+        <w:tabs>
+          <w:tab w:val="num" w:pos="4320"/>
+        </w:tabs>
+        <w:ind w:left="4320" w:hanging="360"/>
+      </w:pPr>
+      <w:rPr>
+        <w:rFonts w:ascii="Wingdings" w:hAnsi="Wingdings" w:hint="default"/>
+        <w:sz w:val="20"/>
+      </w:rPr>
+    </w:lvl>
+    <w:lvl w:ilvl="6" w:tentative="1">
+      <w:start w:val="1"/>
+      <w:numFmt w:val="bullet"/>
+      <w:lvlText w:val=""/>
+      <w:lvlJc w:val="left"/>
+      <w:pPr>
+        <w:tabs>
+          <w:tab w:val="num" w:pos="5040"/>
+        </w:tabs>
+        <w:ind w:left="5040" w:hanging="360"/>
+      </w:pPr>
+      <w:rPr>
+        <w:rFonts w:ascii="Wingdings" w:hAnsi="Wingdings" w:hint="default"/>
+        <w:sz w:val="20"/>
+      </w:rPr>
+    </w:lvl>
+    <w:lvl w:ilvl="7" w:tentative="1">
+      <w:start w:val="1"/>
+      <w:numFmt w:val="bullet"/>
+      <w:lvlText w:val=""/>
+      <w:lvlJc w:val="left"/>
+      <w:pPr>
+        <w:tabs>
+          <w:tab w:val="num" w:pos="5760"/>
+        </w:tabs>
+        <w:ind w:left="5760" w:hanging="360"/>
+      </w:pPr>
+      <w:rPr>
+        <w:rFonts w:ascii="Wingdings" w:hAnsi="Wingdings" w:hint="default"/>
+        <w:sz w:val="20"/>
+      </w:rPr>
+    </w:lvl>
+    <w:lvl w:ilvl="8" w:tentative="1">
+      <w:start w:val="1"/>
+      <w:numFmt w:val="bullet"/>
+      <w:lvlText w:val=""/>
+      <w:lvlJc w:val="left"/>
+      <w:pPr>
+        <w:tabs>
+          <w:tab w:val="num" w:pos="6480"/>
+        </w:tabs>
+        <w:ind w:left="6480" w:hanging="360"/>
+      </w:pPr>
+      <w:rPr>
+        <w:rFonts w:ascii="Wingdings" w:hAnsi="Wingdings" w:hint="default"/>
+        <w:sz w:val="20"/>
+      </w:rPr>
+    </w:lvl>
+  </w:abstractNum>
+  <w:abstractNum w:abstractNumId="2">
+    <w:nsid w:val="329F29F6"/>
+    <w:multiLevelType w:val="hybridMultilevel"/>
+    <w:tmpl w:val="DC4AA1C2"/>
+    <w:lvl w:ilvl="0" w:tplc="0409000F">
+      <w:start w:val="1"/>
+      <w:numFmt w:val="decimal"/>
+      <w:lvlText w:val="%1."/>
+      <w:lvlJc w:val="left"/>
+      <w:pPr>
+        <w:ind w:left="6840" w:hanging="360"/>
+      </w:pPr>
+    </w:lvl>
+    <w:lvl w:ilvl="1" w:tplc="04090019">
+      <w:start w:val="1"/>
+      <w:numFmt w:val="lowerLetter"/>
+      <w:lvlText w:val="%2."/>
+      <w:lvlJc w:val="left"/>
+      <w:pPr>
+        <w:ind w:left="7560" w:hanging="360"/>
+      </w:pPr>
+    </w:lvl>
+    <w:lvl w:ilvl="2" w:tplc="0409001B">
+      <w:start w:val="1"/>
+      <w:numFmt w:val="lowerRoman"/>
+      <w:lvlText w:val="%3."/>
+      <w:lvlJc w:val="right"/>
+      <w:pPr>
+        <w:ind w:left="8280" w:hanging="180"/>
+      </w:pPr>
+    </w:lvl>
+    <w:lvl w:ilvl="3" w:tplc="0409000F">
+      <w:start w:val="1"/>
+      <w:numFmt w:val="decimal"/>
+      <w:lvlText w:val="%4."/>
+      <w:lvlJc w:val="left"/>
+      <w:pPr>
+        <w:ind w:left="9000" w:hanging="360"/>
+      </w:pPr>
+    </w:lvl>
+    <w:lvl w:ilvl="4" w:tplc="04090019">
+      <w:start w:val="1"/>
+      <w:numFmt w:val="lowerLetter"/>
+      <w:lvlText w:val="%5."/>
+      <w:lvlJc w:val="left"/>
+      <w:pPr>
+        <w:ind w:left="9720" w:hanging="360"/>
+      </w:pPr>
+    </w:lvl>
+    <w:lvl w:ilvl="5" w:tplc="0409001B">
+      <w:start w:val="1"/>
+      <w:numFmt w:val="lowerRoman"/>
+      <w:lvlText w:val="%6."/>
+      <w:lvlJc w:val="right"/>
+      <w:pPr>
+        <w:ind w:left="10440" w:hanging="180"/>
+      </w:pPr>
+    </w:lvl>
+    <w:lvl w:ilvl="6" w:tplc="0409000F">
+      <w:start w:val="1"/>
+      <w:numFmt w:val="decimal"/>
+      <w:lvlText w:val="%7."/>
+      <w:lvlJc w:val="left"/>
+      <w:pPr>
+        <w:ind w:left="11160" w:hanging="360"/>
+      </w:pPr>
+    </w:lvl>
+    <w:lvl w:ilvl="7" w:tplc="04090019" w:tentative="1">
+      <w:start w:val="1"/>
+      <w:numFmt w:val="lowerLetter"/>
+      <w:lvlText w:val="%8."/>
+      <w:lvlJc w:val="left"/>
+      <w:pPr>
+        <w:ind w:left="11880" w:hanging="360"/>
+      </w:pPr>
+    </w:lvl>
+    <w:lvl w:ilvl="8" w:tplc="0409001B" w:tentative="1">
+      <w:start w:val="1"/>
+      <w:numFmt w:val="lowerRoman"/>
+      <w:lvlText w:val="%9."/>
+      <w:lvlJc w:val="right"/>
+      <w:pPr>
+        <w:ind w:left="12600" w:hanging="180"/>
+      </w:pPr>
+    </w:lvl>
+  </w:abstractNum>
+  <w:abstractNum w:abstractNumId="3">
+    <w:nsid w:val="3A2A2A3D"/>
+    <w:multiLevelType w:val="hybridMultilevel"/>
+    <w:tmpl w:val="710E8630"/>
+    <w:lvl w:ilvl="0" w:tplc="0C6621D0">
+      <w:numFmt w:val="bullet"/>
+      <w:lvlText w:val=""/>
+      <w:lvlJc w:val="left"/>
+      <w:pPr>
+        <w:ind w:left="720" w:hanging="360"/>
+      </w:pPr>
+      <w:rPr>
+        <w:rFonts w:ascii="Cambria" w:eastAsia="Times New Roman" w:hAnsi="Cambria" w:cs="Times New Roman" w:hint="default"/>
+      </w:rPr>
+    </w:lvl>
+    <w:lvl w:ilvl="1" w:tplc="04090003" w:tentative="1">
+      <w:start w:val="1"/>
+      <w:numFmt w:val="bullet"/>
+      <w:lvlText w:val="o"/>
+      <w:lvlJc w:val="left"/>
+      <w:pPr>
+        <w:ind w:left="1440" w:hanging="360"/>
+      </w:pPr>
+      <w:rPr>
+        <w:rFonts w:ascii="Courier New" w:hAnsi="Courier New" w:cs="Courier New" w:hint="default"/>
+      </w:rPr>
+    </w:lvl>
+    <w:lvl w:ilvl="2" w:tplc="04090005" w:tentative="1">
+      <w:start w:val="1"/>
+      <w:numFmt w:val="bullet"/>
+      <w:lvlText w:val=""/>
+      <w:lvlJc w:val="left"/>
+      <w:pPr>
+        <w:ind w:left="2160" w:hanging="360"/>
+      </w:pPr>
+      <w:rPr>
+        <w:rFonts w:ascii="Wingdings" w:hAnsi="Wingdings" w:hint="default"/>
+      </w:rPr>
+    </w:lvl>
+    <w:lvl w:ilvl="3" w:tplc="04090001" w:tentative="1">
+      <w:start w:val="1"/>
+      <w:numFmt w:val="bullet"/>
+      <w:lvlText w:val=""/>
+      <w:lvlJc w:val="left"/>
+      <w:pPr>
+        <w:ind w:left="2880" w:hanging="360"/>
+      </w:pPr>
+      <w:rPr>
+        <w:rFonts w:ascii="Symbol" w:hAnsi="Symbol" w:hint="default"/>
+      </w:rPr>
+    </w:lvl>
+    <w:lvl w:ilvl="4" w:tplc="04090003" w:tentative="1">
+      <w:start w:val="1"/>
+      <w:numFmt w:val="bullet"/>
+      <w:lvlText w:val="o"/>
+      <w:lvlJc w:val="left"/>
+      <w:pPr>
+        <w:ind w:left="3600" w:hanging="360"/>
+      </w:pPr>
+      <w:rPr>
+        <w:rFonts w:ascii="Courier New" w:hAnsi="Courier New" w:cs="Courier New" w:hint="default"/>
+      </w:rPr>
+    </w:lvl>
+    <w:lvl w:ilvl="5" w:tplc="04090005" w:tentative="1">
+      <w:start w:val="1"/>
+      <w:numFmt w:val="bullet"/>
+      <w:lvlText w:val=""/>
+      <w:lvlJc w:val="left"/>
+      <w:pPr>
+        <w:ind w:left="4320" w:hanging="360"/>
+      </w:pPr>
+      <w:rPr>
+        <w:rFonts w:ascii="Wingdings" w:hAnsi="Wingdings" w:hint="default"/>
+      </w:rPr>
+    </w:lvl>
+    <w:lvl w:ilvl="6" w:tplc="04090001" w:tentative="1">
+      <w:start w:val="1"/>
+      <w:numFmt w:val="bullet"/>
+      <w:lvlText w:val=""/>
+      <w:lvlJc w:val="left"/>
+      <w:pPr>
+        <w:ind w:left="5040" w:hanging="360"/>
+      </w:pPr>
+      <w:rPr>
+        <w:rFonts w:ascii="Symbol" w:hAnsi="Symbol" w:hint="default"/>
+      </w:rPr>
+    </w:lvl>
+    <w:lvl w:ilvl="7" w:tplc="04090003" w:tentative="1">
+      <w:start w:val="1"/>
+      <w:numFmt w:val="bullet"/>
+      <w:lvlText w:val="o"/>
+      <w:lvlJc w:val="left"/>
+      <w:pPr>
+        <w:ind w:left="5760" w:hanging="360"/>
+      </w:pPr>
+      <w:rPr>
+        <w:rFonts w:ascii="Courier New" w:hAnsi="Courier New" w:cs="Courier New" w:hint="default"/>
+      </w:rPr>
+    </w:lvl>
+    <w:lvl w:ilvl="8" w:tplc="04090005" w:tentative="1">
+      <w:start w:val="1"/>
+      <w:numFmt w:val="bullet"/>
+      <w:lvlText w:val=""/>
+      <w:lvlJc w:val="left"/>
+      <w:pPr>
+        <w:ind w:left="6480" w:hanging="360"/>
+      </w:pPr>
+      <w:rPr>
+        <w:rFonts w:ascii="Wingdings" w:hAnsi="Wingdings" w:hint="default"/>
+      </w:rPr>
+    </w:lvl>
+  </w:abstractNum>
+  <w:abstractNum w:abstractNumId="4">
     <w:nsid w:val="48FB0E3A"/>
     <w:multiLevelType w:val="multilevel"/>
     <w:tmpl w:val="D6E81BDE"/>
@@ -4196,7 +5876,232 @@
       </w:rPr>
     </w:lvl>
   </w:abstractNum>
-  <w:abstractNum w:abstractNumId="1">
+  <w:abstractNum w:abstractNumId="5">
+    <w:nsid w:val="4CCC668D"/>
+    <w:multiLevelType w:val="hybridMultilevel"/>
+    <w:tmpl w:val="B02C0EF0"/>
+    <w:lvl w:ilvl="0" w:tplc="6B16B718">
+      <w:numFmt w:val="bullet"/>
+      <w:lvlText w:val=""/>
+      <w:lvlJc w:val="left"/>
+      <w:pPr>
+        <w:ind w:left="720" w:hanging="360"/>
+      </w:pPr>
+      <w:rPr>
+        <w:rFonts w:ascii="Cambria" w:eastAsia="Times New Roman" w:hAnsi="Cambria" w:cs="Times New Roman" w:hint="default"/>
+      </w:rPr>
+    </w:lvl>
+    <w:lvl w:ilvl="1" w:tplc="04090003" w:tentative="1">
+      <w:start w:val="1"/>
+      <w:numFmt w:val="bullet"/>
+      <w:lvlText w:val="o"/>
+      <w:lvlJc w:val="left"/>
+      <w:pPr>
+        <w:ind w:left="1440" w:hanging="360"/>
+      </w:pPr>
+      <w:rPr>
+        <w:rFonts w:ascii="Courier New" w:hAnsi="Courier New" w:cs="Courier New" w:hint="default"/>
+      </w:rPr>
+    </w:lvl>
+    <w:lvl w:ilvl="2" w:tplc="04090005" w:tentative="1">
+      <w:start w:val="1"/>
+      <w:numFmt w:val="bullet"/>
+      <w:lvlText w:val=""/>
+      <w:lvlJc w:val="left"/>
+      <w:pPr>
+        <w:ind w:left="2160" w:hanging="360"/>
+      </w:pPr>
+      <w:rPr>
+        <w:rFonts w:ascii="Wingdings" w:hAnsi="Wingdings" w:hint="default"/>
+      </w:rPr>
+    </w:lvl>
+    <w:lvl w:ilvl="3" w:tplc="04090001" w:tentative="1">
+      <w:start w:val="1"/>
+      <w:numFmt w:val="bullet"/>
+      <w:lvlText w:val=""/>
+      <w:lvlJc w:val="left"/>
+      <w:pPr>
+        <w:ind w:left="2880" w:hanging="360"/>
+      </w:pPr>
+      <w:rPr>
+        <w:rFonts w:ascii="Symbol" w:hAnsi="Symbol" w:hint="default"/>
+      </w:rPr>
+    </w:lvl>
+    <w:lvl w:ilvl="4" w:tplc="04090003" w:tentative="1">
+      <w:start w:val="1"/>
+      <w:numFmt w:val="bullet"/>
+      <w:lvlText w:val="o"/>
+      <w:lvlJc w:val="left"/>
+      <w:pPr>
+        <w:ind w:left="3600" w:hanging="360"/>
+      </w:pPr>
+      <w:rPr>
+        <w:rFonts w:ascii="Courier New" w:hAnsi="Courier New" w:cs="Courier New" w:hint="default"/>
+      </w:rPr>
+    </w:lvl>
+    <w:lvl w:ilvl="5" w:tplc="04090005" w:tentative="1">
+      <w:start w:val="1"/>
+      <w:numFmt w:val="bullet"/>
+      <w:lvlText w:val=""/>
+      <w:lvlJc w:val="left"/>
+      <w:pPr>
+        <w:ind w:left="4320" w:hanging="360"/>
+      </w:pPr>
+      <w:rPr>
+        <w:rFonts w:ascii="Wingdings" w:hAnsi="Wingdings" w:hint="default"/>
+      </w:rPr>
+    </w:lvl>
+    <w:lvl w:ilvl="6" w:tplc="04090001" w:tentative="1">
+      <w:start w:val="1"/>
+      <w:numFmt w:val="bullet"/>
+      <w:lvlText w:val=""/>
+      <w:lvlJc w:val="left"/>
+      <w:pPr>
+        <w:ind w:left="5040" w:hanging="360"/>
+      </w:pPr>
+      <w:rPr>
+        <w:rFonts w:ascii="Symbol" w:hAnsi="Symbol" w:hint="default"/>
+      </w:rPr>
+    </w:lvl>
+    <w:lvl w:ilvl="7" w:tplc="04090003" w:tentative="1">
+      <w:start w:val="1"/>
+      <w:numFmt w:val="bullet"/>
+      <w:lvlText w:val="o"/>
+      <w:lvlJc w:val="left"/>
+      <w:pPr>
+        <w:ind w:left="5760" w:hanging="360"/>
+      </w:pPr>
+      <w:rPr>
+        <w:rFonts w:ascii="Courier New" w:hAnsi="Courier New" w:cs="Courier New" w:hint="default"/>
+      </w:rPr>
+    </w:lvl>
+    <w:lvl w:ilvl="8" w:tplc="04090005" w:tentative="1">
+      <w:start w:val="1"/>
+      <w:numFmt w:val="bullet"/>
+      <w:lvlText w:val=""/>
+      <w:lvlJc w:val="left"/>
+      <w:pPr>
+        <w:ind w:left="6480" w:hanging="360"/>
+      </w:pPr>
+      <w:rPr>
+        <w:rFonts w:ascii="Wingdings" w:hAnsi="Wingdings" w:hint="default"/>
+      </w:rPr>
+    </w:lvl>
+  </w:abstractNum>
+  <w:abstractNum w:abstractNumId="6">
+    <w:nsid w:val="553A6945"/>
+    <w:multiLevelType w:val="hybridMultilevel"/>
+    <w:tmpl w:val="A9406F56"/>
+    <w:lvl w:ilvl="0" w:tplc="04090001">
+      <w:start w:val="1"/>
+      <w:numFmt w:val="bullet"/>
+      <w:lvlText w:val=""/>
+      <w:lvlJc w:val="left"/>
+      <w:pPr>
+        <w:ind w:left="720" w:hanging="360"/>
+      </w:pPr>
+      <w:rPr>
+        <w:rFonts w:ascii="Symbol" w:hAnsi="Symbol" w:hint="default"/>
+      </w:rPr>
+    </w:lvl>
+    <w:lvl w:ilvl="1" w:tplc="04090003" w:tentative="1">
+      <w:start w:val="1"/>
+      <w:numFmt w:val="bullet"/>
+      <w:lvlText w:val="o"/>
+      <w:lvlJc w:val="left"/>
+      <w:pPr>
+        <w:ind w:left="1440" w:hanging="360"/>
+      </w:pPr>
+      <w:rPr>
+        <w:rFonts w:ascii="Courier New" w:hAnsi="Courier New" w:cs="Courier New" w:hint="default"/>
+      </w:rPr>
+    </w:lvl>
+    <w:lvl w:ilvl="2" w:tplc="04090005" w:tentative="1">
+      <w:start w:val="1"/>
+      <w:numFmt w:val="bullet"/>
+      <w:lvlText w:val=""/>
+      <w:lvlJc w:val="left"/>
+      <w:pPr>
+        <w:ind w:left="2160" w:hanging="360"/>
+      </w:pPr>
+      <w:rPr>
+        <w:rFonts w:ascii="Wingdings" w:hAnsi="Wingdings" w:hint="default"/>
+      </w:rPr>
+    </w:lvl>
+    <w:lvl w:ilvl="3" w:tplc="04090001" w:tentative="1">
+      <w:start w:val="1"/>
+      <w:numFmt w:val="bullet"/>
+      <w:lvlText w:val=""/>
+      <w:lvlJc w:val="left"/>
+      <w:pPr>
+        <w:ind w:left="2880" w:hanging="360"/>
+      </w:pPr>
+      <w:rPr>
+        <w:rFonts w:ascii="Symbol" w:hAnsi="Symbol" w:hint="default"/>
+      </w:rPr>
+    </w:lvl>
+    <w:lvl w:ilvl="4" w:tplc="04090003" w:tentative="1">
+      <w:start w:val="1"/>
+      <w:numFmt w:val="bullet"/>
+      <w:lvlText w:val="o"/>
+      <w:lvlJc w:val="left"/>
+      <w:pPr>
+        <w:ind w:left="3600" w:hanging="360"/>
+      </w:pPr>
+      <w:rPr>
+        <w:rFonts w:ascii="Courier New" w:hAnsi="Courier New" w:cs="Courier New" w:hint="default"/>
+      </w:rPr>
+    </w:lvl>
+    <w:lvl w:ilvl="5" w:tplc="04090005" w:tentative="1">
+      <w:start w:val="1"/>
+      <w:numFmt w:val="bullet"/>
+      <w:lvlText w:val=""/>
+      <w:lvlJc w:val="left"/>
+      <w:pPr>
+        <w:ind w:left="4320" w:hanging="360"/>
+      </w:pPr>
+      <w:rPr>
+        <w:rFonts w:ascii="Wingdings" w:hAnsi="Wingdings" w:hint="default"/>
+      </w:rPr>
+    </w:lvl>
+    <w:lvl w:ilvl="6" w:tplc="04090001" w:tentative="1">
+      <w:start w:val="1"/>
+      <w:numFmt w:val="bullet"/>
+      <w:lvlText w:val=""/>
+      <w:lvlJc w:val="left"/>
+      <w:pPr>
+        <w:ind w:left="5040" w:hanging="360"/>
+      </w:pPr>
+      <w:rPr>
+        <w:rFonts w:ascii="Symbol" w:hAnsi="Symbol" w:hint="default"/>
+      </w:rPr>
+    </w:lvl>
+    <w:lvl w:ilvl="7" w:tplc="04090003" w:tentative="1">
+      <w:start w:val="1"/>
+      <w:numFmt w:val="bullet"/>
+      <w:lvlText w:val="o"/>
+      <w:lvlJc w:val="left"/>
+      <w:pPr>
+        <w:ind w:left="5760" w:hanging="360"/>
+      </w:pPr>
+      <w:rPr>
+        <w:rFonts w:ascii="Courier New" w:hAnsi="Courier New" w:cs="Courier New" w:hint="default"/>
+      </w:rPr>
+    </w:lvl>
+    <w:lvl w:ilvl="8" w:tplc="04090005" w:tentative="1">
+      <w:start w:val="1"/>
+      <w:numFmt w:val="bullet"/>
+      <w:lvlText w:val=""/>
+      <w:lvlJc w:val="left"/>
+      <w:pPr>
+        <w:ind w:left="6480" w:hanging="360"/>
+      </w:pPr>
+      <w:rPr>
+        <w:rFonts w:ascii="Wingdings" w:hAnsi="Wingdings" w:hint="default"/>
+      </w:rPr>
+    </w:lvl>
+  </w:abstractNum>
+  <w:abstractNum w:abstractNumId="7">
     <w:nsid w:val="70A24FB3"/>
     <w:multiLevelType w:val="hybridMultilevel"/>
     <w:tmpl w:val="97A626A6"/>
@@ -4283,10 +6188,10 @@
     </w:lvl>
   </w:abstractNum>
   <w:num w:numId="1">
-    <w:abstractNumId w:val="0"/>
+    <w:abstractNumId w:val="4"/>
   </w:num>
   <w:num w:numId="2">
-    <w:abstractNumId w:val="0"/>
+    <w:abstractNumId w:val="4"/>
     <w:lvlOverride w:ilvl="0">
       <w:startOverride w:val="1"/>
     </w:lvlOverride>
@@ -4316,10 +6221,10 @@
     </w:lvlOverride>
   </w:num>
   <w:num w:numId="3">
-    <w:abstractNumId w:val="0"/>
+    <w:abstractNumId w:val="4"/>
   </w:num>
   <w:num w:numId="4">
-    <w:abstractNumId w:val="0"/>
+    <w:abstractNumId w:val="4"/>
     <w:lvlOverride w:ilvl="0">
       <w:startOverride w:val="1"/>
     </w:lvlOverride>
@@ -4349,7 +6254,7 @@
     </w:lvlOverride>
   </w:num>
   <w:num w:numId="5">
-    <w:abstractNumId w:val="0"/>
+    <w:abstractNumId w:val="4"/>
     <w:lvlOverride w:ilvl="0">
       <w:startOverride w:val="1"/>
     </w:lvlOverride>
@@ -4379,7 +6284,7 @@
     </w:lvlOverride>
   </w:num>
   <w:num w:numId="6">
-    <w:abstractNumId w:val="0"/>
+    <w:abstractNumId w:val="4"/>
     <w:lvlOverride w:ilvl="0">
       <w:startOverride w:val="1"/>
     </w:lvlOverride>
@@ -4409,7 +6314,7 @@
     </w:lvlOverride>
   </w:num>
   <w:num w:numId="7">
-    <w:abstractNumId w:val="0"/>
+    <w:abstractNumId w:val="4"/>
     <w:lvlOverride w:ilvl="0">
       <w:startOverride w:val="1"/>
     </w:lvlOverride>
@@ -4439,7 +6344,7 @@
     </w:lvlOverride>
   </w:num>
   <w:num w:numId="8">
-    <w:abstractNumId w:val="0"/>
+    <w:abstractNumId w:val="4"/>
     <w:lvlOverride w:ilvl="0">
       <w:startOverride w:val="1"/>
     </w:lvlOverride>
@@ -4469,7 +6374,7 @@
     </w:lvlOverride>
   </w:num>
   <w:num w:numId="9">
-    <w:abstractNumId w:val="0"/>
+    <w:abstractNumId w:val="4"/>
     <w:lvlOverride w:ilvl="0">
       <w:startOverride w:val="1"/>
     </w:lvlOverride>
@@ -4499,10 +6404,58 @@
     </w:lvlOverride>
   </w:num>
   <w:num w:numId="10">
+    <w:abstractNumId w:val="7"/>
+  </w:num>
+  <w:num w:numId="11">
+    <w:abstractNumId w:val="4"/>
+    <w:lvlOverride w:ilvl="0">
+      <w:startOverride w:val="1"/>
+    </w:lvlOverride>
+    <w:lvlOverride w:ilvl="1">
+      <w:startOverride w:val="1"/>
+    </w:lvlOverride>
+    <w:lvlOverride w:ilvl="2">
+      <w:startOverride w:val="1"/>
+    </w:lvlOverride>
+    <w:lvlOverride w:ilvl="3">
+      <w:startOverride w:val="1"/>
+    </w:lvlOverride>
+    <w:lvlOverride w:ilvl="4">
+      <w:startOverride w:val="1"/>
+    </w:lvlOverride>
+    <w:lvlOverride w:ilvl="5">
+      <w:startOverride w:val="1"/>
+    </w:lvlOverride>
+    <w:lvlOverride w:ilvl="6">
+      <w:startOverride w:val="1"/>
+    </w:lvlOverride>
+    <w:lvlOverride w:ilvl="7">
+      <w:startOverride w:val="1"/>
+    </w:lvlOverride>
+    <w:lvlOverride w:ilvl="8">
+      <w:startOverride w:val="1"/>
+    </w:lvlOverride>
+  </w:num>
+  <w:num w:numId="12">
+    <w:abstractNumId w:val="2"/>
+  </w:num>
+  <w:num w:numId="13">
+    <w:abstractNumId w:val="0"/>
+  </w:num>
+  <w:num w:numId="14">
+    <w:abstractNumId w:val="5"/>
+  </w:num>
+  <w:num w:numId="15">
+    <w:abstractNumId w:val="6"/>
+  </w:num>
+  <w:num w:numId="16">
+    <w:abstractNumId w:val="3"/>
+  </w:num>
+  <w:num w:numId="17">
     <w:abstractNumId w:val="1"/>
   </w:num>
-  <w:num w:numId="11">
-    <w:abstractNumId w:val="0"/>
+  <w:num w:numId="18">
+    <w:abstractNumId w:val="4"/>
     <w:lvlOverride w:ilvl="0">
       <w:startOverride w:val="1"/>
     </w:lvlOverride>
@@ -4929,7 +6882,7 @@
   <w:style w:type="paragraph" w:default="1" w:styleId="Normal">
     <w:name w:val="Normal"/>
     <w:qFormat/>
-    <w:rsid w:val="000B683D"/>
+    <w:rsid w:val="00E80BDF"/>
     <w:rPr>
       <w:lang w:val="fi-FI"/>
     </w:rPr>
@@ -5815,6 +7768,43 @@
       <w:contextualSpacing/>
     </w:pPr>
   </w:style>
+  <w:style w:type="character" w:styleId="HTMLCode">
+    <w:name w:val="HTML Code"/>
+    <w:basedOn w:val="DefaultParagraphFont"/>
+    <w:uiPriority w:val="99"/>
+    <w:semiHidden/>
+    <w:unhideWhenUsed/>
+    <w:rsid w:val="00E80BDF"/>
+    <w:rPr>
+      <w:rFonts w:ascii="Courier New" w:eastAsiaTheme="minorHAnsi" w:hAnsi="Courier New" w:cs="Courier New"/>
+      <w:sz w:val="20"/>
+      <w:szCs w:val="20"/>
+    </w:rPr>
+  </w:style>
+  <w:style w:type="character" w:customStyle="1" w:styleId="apple-converted-space">
+    <w:name w:val="apple-converted-space"/>
+    <w:basedOn w:val="DefaultParagraphFont"/>
+    <w:rsid w:val="00E80BDF"/>
+  </w:style>
+  <w:style w:type="paragraph" w:styleId="NormalWeb">
+    <w:name w:val="Normal (Web)"/>
+    <w:basedOn w:val="Normal"/>
+    <w:uiPriority w:val="99"/>
+    <w:semiHidden/>
+    <w:unhideWhenUsed/>
+    <w:rsid w:val="00DF2B09"/>
+    <w:pPr>
+      <w:spacing w:before="100" w:beforeAutospacing="1" w:after="100" w:afterAutospacing="1" w:line="240" w:lineRule="auto"/>
+      <w:ind w:left="0"/>
+    </w:pPr>
+    <w:rPr>
+      <w:rFonts w:ascii="Times New Roman" w:hAnsi="Times New Roman" w:cs="Times New Roman"/>
+      <w:color w:val="auto"/>
+      <w:sz w:val="24"/>
+      <w:szCs w:val="24"/>
+      <w:lang w:val="en-US" w:eastAsia="en-US"/>
+    </w:rPr>
+  </w:style>
 </w:styles>
 </file>
 
@@ -6084,7 +8074,7 @@
 </file>
 
 <file path=customXml/itemProps1.xml><?xml version="1.0" encoding="utf-8"?>
-<ds:datastoreItem xmlns:ds="http://schemas.openxmlformats.org/officeDocument/2006/customXml" ds:itemID="{F98DF7D5-E3EB-E945-A665-0E4620114740}">
+<ds:datastoreItem xmlns:ds="http://schemas.openxmlformats.org/officeDocument/2006/customXml" ds:itemID="{183DC538-103C-6D44-962F-52B557CF3099}">
   <ds:schemaRefs>
     <ds:schemaRef ds:uri="http://schemas.openxmlformats.org/officeDocument/2006/bibliography"/>
   </ds:schemaRefs>

</xml_diff>